<commit_message>
Release statistical analysis plan version 0.2.0
</commit_message>
<xml_diff>
--- a/statistical-analysis-plan/comments/2024-05-13 statistical-analysis-plan_SBN.docx
+++ b/statistical-analysis-plan/comments/2024-05-13 statistical-analysis-plan_SBN.docx
@@ -16,7 +16,15 @@
         <w:t>®</w:t>
       </w:r>
       <w:r>
-        <w:t xml:space="preserve"> Training Compared to Standard Care on Adult Trauma Patient Outcomes: A Cluster Randomised Trial</w:t>
+        <w:t xml:space="preserve"> Training Compared to Standard Care on Adult Trauma Patient Outcomes: A Cluster </w:t>
+      </w:r>
+      <w:proofErr w:type="spellStart"/>
+      <w:r>
+        <w:t>Randomised</w:t>
+      </w:r>
+      <w:proofErr w:type="spellEnd"/>
+      <w:r>
+        <w:t xml:space="preserve"> Trial</w:t>
       </w:r>
     </w:p>
     <w:p>
@@ -45,7 +53,6 @@
           <w:docPartUnique/>
         </w:docPartObj>
       </w:sdtPr>
-      <w:sdtEndPr/>
       <w:sdtContent>
         <w:p>
           <w:pPr>
@@ -146,7 +153,15 @@
         <w:pStyle w:val="FirstParagraph"/>
       </w:pPr>
       <w:r>
-        <w:t>Once version 1.0.0 is finalised, this section will be updated with a changelog.</w:t>
+        <w:t xml:space="preserve">Once version 1.0.0 is </w:t>
+      </w:r>
+      <w:proofErr w:type="spellStart"/>
+      <w:r>
+        <w:t>finalised</w:t>
+      </w:r>
+      <w:proofErr w:type="spellEnd"/>
+      <w:r>
+        <w:t>, this section will be updated with a changelog.</w:t>
       </w:r>
     </w:p>
     <w:p>
@@ -286,8 +301,13 @@
               <w:pStyle w:val="Compact"/>
             </w:pPr>
             <w:r>
-              <w:t>Karolinska Institutet</w:t>
+              <w:t xml:space="preserve">Karolinska </w:t>
             </w:r>
+            <w:proofErr w:type="spellStart"/>
+            <w:r>
+              <w:t>Institutet</w:t>
+            </w:r>
+            <w:proofErr w:type="spellEnd"/>
           </w:p>
         </w:tc>
         <w:tc>
@@ -315,8 +335,8 @@
         <w:pStyle w:val="Heading1"/>
       </w:pPr>
       <w:bookmarkStart w:id="4" w:name="trial-synopsis"/>
+      <w:bookmarkEnd w:id="0"/>
       <w:bookmarkEnd w:id="3"/>
-      <w:bookmarkEnd w:id="0"/>
       <w:r>
         <w:lastRenderedPageBreak/>
         <w:t>2. Trial synopsis</w:t>
@@ -343,7 +363,15 @@
         <w:t>®</w:t>
       </w:r>
       <w:r>
-        <w:t xml:space="preserve"> Training Compared to Standard Care on Adult Trauma Patient Outcomes: A Cluster Randomised Trial</w:t>
+        <w:t xml:space="preserve"> Training Compared to Standard Care on Adult Trauma Patient Outcomes: A Cluster </w:t>
+      </w:r>
+      <w:proofErr w:type="spellStart"/>
+      <w:r>
+        <w:t>Randomised</w:t>
+      </w:r>
+      <w:proofErr w:type="spellEnd"/>
+      <w:r>
+        <w:t xml:space="preserve"> Trial</w:t>
       </w:r>
     </w:p>
     <w:p>
@@ -358,7 +386,23 @@
         <w:t>Rationale</w:t>
       </w:r>
       <w:r>
-        <w:t xml:space="preserve"> Trauma is a massive global health issue. Many training programmes have been developed to help physicians in the initial management of trauma patients. Among these programmes, Advanced Trauma Life Support</w:t>
+        <w:t xml:space="preserve"> Trauma is a massive global health issue. Many training </w:t>
+      </w:r>
+      <w:proofErr w:type="spellStart"/>
+      <w:r>
+        <w:t>programmes</w:t>
+      </w:r>
+      <w:proofErr w:type="spellEnd"/>
+      <w:r>
+        <w:t xml:space="preserve"> have been developed to help physicians in the initial management of trauma patients. Among these </w:t>
+      </w:r>
+      <w:proofErr w:type="spellStart"/>
+      <w:r>
+        <w:t>programmes</w:t>
+      </w:r>
+      <w:proofErr w:type="spellEnd"/>
+      <w:r>
+        <w:t>, Advanced Trauma Life Support</w:t>
       </w:r>
       <w:r>
         <w:rPr>
@@ -385,7 +429,15 @@
         <w:t>®</w:t>
       </w:r>
       <w:r>
-        <w:t xml:space="preserve"> improves patient outcomes. Multiple systematic reviews emphasise the need for such trials.</w:t>
+        <w:t xml:space="preserve"> improves patient outcomes. Multiple systematic reviews </w:t>
+      </w:r>
+      <w:proofErr w:type="spellStart"/>
+      <w:r>
+        <w:t>emphasise</w:t>
+      </w:r>
+      <w:proofErr w:type="spellEnd"/>
+      <w:r>
+        <w:t xml:space="preserve"> the need for such trials.</w:t>
       </w:r>
     </w:p>
     <w:p>
@@ -439,7 +491,15 @@
         <w:t>Trial Design</w:t>
       </w:r>
       <w:r>
-        <w:t xml:space="preserve"> Batched stepped-wedge cluster randomised trial in India.</w:t>
+        <w:t xml:space="preserve"> Batched stepped-wedge cluster </w:t>
+      </w:r>
+      <w:proofErr w:type="spellStart"/>
+      <w:r>
+        <w:t>randomised</w:t>
+      </w:r>
+      <w:proofErr w:type="spellEnd"/>
+      <w:r>
+        <w:t xml:space="preserve"> trial in India.</w:t>
       </w:r>
     </w:p>
     <w:p>
@@ -543,12 +603,21 @@
           <w:ins w:id="7" w:author="Stephen Nash" w:date="2024-05-14T12:05:00Z"/>
         </w:rPr>
       </w:pPr>
+      <w:proofErr w:type="gramStart"/>
       <w:r>
         <w:rPr>
           <w:i/>
           <w:iCs/>
         </w:rPr>
-        <w:t>Patients participants</w:t>
+        <w:t>Patients</w:t>
+      </w:r>
+      <w:proofErr w:type="gramEnd"/>
+      <w:r>
+        <w:rPr>
+          <w:i/>
+          <w:iCs/>
+        </w:rPr>
+        <w:t xml:space="preserve"> participants</w:t>
       </w:r>
       <w:r>
         <w:t xml:space="preserve"> are adult trauma patients who presents to the emergency department of participating hospitals and are admitted or transferred for admission.</w:t>
@@ -617,11 +686,13 @@
           <w:ins w:id="15" w:author="Stephen Nash" w:date="2024-05-14T12:06:00Z"/>
         </w:rPr>
       </w:pPr>
+      <w:proofErr w:type="spellStart"/>
       <w:ins w:id="16" w:author="Stephen Nash" w:date="2024-05-14T12:07:00Z">
         <w:r>
           <w:t>etc</w:t>
         </w:r>
       </w:ins>
+      <w:proofErr w:type="spellEnd"/>
     </w:p>
     <w:p>
       <w:pPr>
@@ -691,11 +762,13 @@
           <w:ins w:id="25" w:author="Stephen Nash" w:date="2024-05-14T12:05:00Z"/>
         </w:rPr>
       </w:pPr>
+      <w:proofErr w:type="spellStart"/>
       <w:ins w:id="26" w:author="Stephen Nash" w:date="2024-05-14T12:07:00Z">
         <w:r>
           <w:t>etc</w:t>
         </w:r>
       </w:ins>
+      <w:proofErr w:type="spellEnd"/>
     </w:p>
     <w:p>
       <w:pPr>
@@ -724,7 +797,23 @@
         <w:t>®</w:t>
       </w:r>
       <w:r>
-        <w:t xml:space="preserve"> training, a proprietary 2.5 day course teaching a standardised approach to trauma patient care using the concepts of a primary and secondary survey. Physicians will be trained in an accredited ATLS</w:t>
+        <w:t xml:space="preserve"> training, a proprietary </w:t>
+      </w:r>
+      <w:proofErr w:type="gramStart"/>
+      <w:r>
+        <w:t>2.5 day</w:t>
+      </w:r>
+      <w:proofErr w:type="gramEnd"/>
+      <w:r>
+        <w:t xml:space="preserve"> course teaching a </w:t>
+      </w:r>
+      <w:proofErr w:type="spellStart"/>
+      <w:r>
+        <w:t>standardised</w:t>
+      </w:r>
+      <w:proofErr w:type="spellEnd"/>
+      <w:r>
+        <w:t xml:space="preserve"> approach to trauma patient care using the concepts of a primary and secondary survey. Physicians will be trained in an accredited ATLS</w:t>
       </w:r>
       <w:r>
         <w:rPr>
@@ -796,7 +885,15 @@
         <w:pStyle w:val="FirstParagraph"/>
       </w:pPr>
       <w:r>
-        <w:t>This trial is not yet fully funded. The Trial Management Group has decided to proceed with the trial with the expectation that additional funding will be secured. The Trial Steering Committee will be informed of the funding status at each meeting. If funding is not secured, the trial will be stopped. This will likely result in an underpowered trial. The justification for this decision is that the intervention is considered standard of care in many countries and the data collection is considered minimal risk. There is therefore a very small risk of harm to patient participants, but a potential direct benefit to those patient participants who receive the intervention. The benefit-risk ratio is therefore considered to be favourable, even in the case of an underpowered trial.</w:t>
+        <w:t xml:space="preserve">This trial is not yet fully funded. The Trial Management Group has decided to proceed with the trial with the expectation that additional funding will be secured. The Trial Steering Committee will be informed of the funding status at each meeting. If funding is not secured, the trial will be stopped. This will likely result in an underpowered trial. The justification for this decision is that the intervention is considered standard of care in many countries and the data collection is considered minimal risk. There is therefore a very small risk of harm to patient participants, but a potential direct benefit to those patient participants who receive the intervention. The benefit-risk ratio is therefore considered to be </w:t>
+      </w:r>
+      <w:proofErr w:type="spellStart"/>
+      <w:r>
+        <w:t>favourable</w:t>
+      </w:r>
+      <w:proofErr w:type="spellEnd"/>
+      <w:r>
+        <w:t>, even in the case of an underpowered trial.</w:t>
       </w:r>
     </w:p>
     <w:p>
@@ -827,8 +924,8 @@
         <w:pStyle w:val="Heading1"/>
       </w:pPr>
       <w:bookmarkStart w:id="30" w:name="statistical-analysis"/>
+      <w:bookmarkEnd w:id="27"/>
       <w:bookmarkEnd w:id="29"/>
-      <w:bookmarkEnd w:id="27"/>
       <w:r>
         <w:lastRenderedPageBreak/>
         <w:t>4. Statistical analysis</w:t>
@@ -848,8 +945,17 @@
         <w:pStyle w:val="FirstParagraph"/>
       </w:pPr>
       <w:commentRangeStart w:id="32"/>
-      <w:r>
-        <w:t>This is a batched stepped-wedge cluster randomised trial, composed of 6 batches of identical 12-period 5-sequence design, with one cluster being assigned to each sequence of each batch</w:t>
+      <w:commentRangeStart w:id="33"/>
+      <w:r>
+        <w:t xml:space="preserve">This is a batched stepped-wedge cluster </w:t>
+      </w:r>
+      <w:proofErr w:type="spellStart"/>
+      <w:r>
+        <w:t>randomised</w:t>
+      </w:r>
+      <w:proofErr w:type="spellEnd"/>
+      <w:r>
+        <w:t xml:space="preserve"> trial, composed of 6 batches of identical 12-period 5-sequence design, with one cluster being assigned to each sequence of each batch</w:t>
       </w:r>
       <w:r>
         <w:rPr>
@@ -867,12 +973,19 @@
         </w:rPr>
         <w:commentReference w:id="32"/>
       </w:r>
+      <w:commentRangeEnd w:id="33"/>
+      <w:r>
+        <w:rPr>
+          <w:rStyle w:val="CommentReference"/>
+        </w:rPr>
+        <w:commentReference w:id="33"/>
+      </w:r>
     </w:p>
     <w:p>
       <w:pPr>
         <w:pStyle w:val="Heading2"/>
       </w:pPr>
-      <w:bookmarkStart w:id="33" w:name="statistical-hypotheses"/>
+      <w:bookmarkStart w:id="34" w:name="statistical-hypotheses"/>
       <w:bookmarkEnd w:id="31"/>
       <w:r>
         <w:t>4.2 Statistical hypotheses</w:t>
@@ -882,16 +995,24 @@
       <w:pPr>
         <w:pStyle w:val="FirstParagraph"/>
       </w:pPr>
-      <w:commentRangeStart w:id="34"/>
+      <w:commentRangeStart w:id="35"/>
+      <w:commentRangeStart w:id="36"/>
       <w:r>
         <w:t>Our primary statistical hypotheses are:</w:t>
       </w:r>
-      <w:commentRangeEnd w:id="34"/>
+      <w:commentRangeEnd w:id="35"/>
       <w:r>
         <w:rPr>
           <w:rStyle w:val="CommentReference"/>
         </w:rPr>
-        <w:commentReference w:id="34"/>
+        <w:commentReference w:id="35"/>
+      </w:r>
+      <w:commentRangeEnd w:id="36"/>
+      <w:r>
+        <w:rPr>
+          <w:rStyle w:val="CommentReference"/>
+        </w:rPr>
+        <w:commentReference w:id="36"/>
       </w:r>
     </w:p>
     <w:p>
@@ -910,7 +1031,15 @@
         <w:t>Null hypothesis</w:t>
       </w:r>
       <w:r>
-        <w:t>: There is no difference in the primary outcome of 30-day in-hospital mortality between those randomised to ATLS</w:t>
+        <w:t xml:space="preserve">: There is no difference in the primary outcome of 30-day in-hospital mortality between those </w:t>
+      </w:r>
+      <w:proofErr w:type="spellStart"/>
+      <w:r>
+        <w:t>randomised</w:t>
+      </w:r>
+      <w:proofErr w:type="spellEnd"/>
+      <w:r>
+        <w:t xml:space="preserve"> to ATLS</w:t>
       </w:r>
       <w:r>
         <w:rPr>
@@ -947,7 +1076,15 @@
         <w:t>Alternative hypothesis</w:t>
       </w:r>
       <w:r>
-        <w:t>: There is a difference in the primary outcome of 30-day in-hospital mortality between those randomised to ATLS</w:t>
+        <w:t xml:space="preserve">: There is a difference in the primary outcome of 30-day in-hospital mortality between those </w:t>
+      </w:r>
+      <w:proofErr w:type="spellStart"/>
+      <w:r>
+        <w:t>randomised</w:t>
+      </w:r>
+      <w:proofErr w:type="spellEnd"/>
+      <w:r>
+        <w:t xml:space="preserve"> to ATLS</w:t>
       </w:r>
       <w:r>
         <w:rPr>
@@ -965,7 +1102,15 @@
         <w:t>®</w:t>
       </w:r>
       <w:r>
-        <w:t xml:space="preserve"> vs standard care would be different from 1. Our expectation, based on our pilot study and review of the literature, is that the OR will be less than 1, indicating lower odds of 30-day in-hospital mortality among those randomised to ATLS</w:t>
+        <w:t xml:space="preserve"> vs standard care would be different from 1. Our expectation, based on our pilot study and review of the literature, is that the OR will be less than 1, indicating lower odds of 30-day in-hospital mortality among those </w:t>
+      </w:r>
+      <w:proofErr w:type="spellStart"/>
+      <w:r>
+        <w:t>randomised</w:t>
+      </w:r>
+      <w:proofErr w:type="spellEnd"/>
+      <w:r>
+        <w:t xml:space="preserve"> to ATLS</w:t>
       </w:r>
       <w:r>
         <w:rPr>
@@ -974,15 +1119,23 @@
         <w:t>®</w:t>
       </w:r>
       <w:r>
-        <w:t xml:space="preserve"> group compared to those randomised to the standard care group.</w:t>
+        <w:t xml:space="preserve"> group compared to those </w:t>
+      </w:r>
+      <w:proofErr w:type="spellStart"/>
+      <w:r>
+        <w:t>randomised</w:t>
+      </w:r>
+      <w:proofErr w:type="spellEnd"/>
+      <w:r>
+        <w:t xml:space="preserve"> to the standard care group.</w:t>
       </w:r>
     </w:p>
     <w:p>
       <w:pPr>
         <w:pStyle w:val="Heading2"/>
       </w:pPr>
-      <w:bookmarkStart w:id="35" w:name="statistical-principles"/>
-      <w:bookmarkEnd w:id="33"/>
+      <w:bookmarkStart w:id="37" w:name="statistical-principles"/>
+      <w:bookmarkEnd w:id="34"/>
       <w:r>
         <w:t>4.3 Statistical principles</w:t>
       </w:r>
@@ -991,7 +1144,7 @@
       <w:pPr>
         <w:pStyle w:val="Heading3"/>
       </w:pPr>
-      <w:bookmarkStart w:id="36" w:name="statistical-software"/>
+      <w:bookmarkStart w:id="38" w:name="statistical-software"/>
       <w:r>
         <w:t>4.3.1 Statistical software</w:t>
       </w:r>
@@ -1017,8 +1170,8 @@
       <w:pPr>
         <w:pStyle w:val="Heading3"/>
       </w:pPr>
-      <w:bookmarkStart w:id="37" w:name="Xb3701c3e4f516f3436ab2f14fbfd68958c11744"/>
-      <w:bookmarkEnd w:id="36"/>
+      <w:bookmarkStart w:id="39" w:name="Xb3701c3e4f516f3436ab2f14fbfd68958c11744"/>
+      <w:bookmarkEnd w:id="38"/>
       <w:r>
         <w:t>4.3.2 Levels of statistical significance and confidence</w:t>
       </w:r>
@@ -1035,9 +1188,9 @@
       <w:pPr>
         <w:pStyle w:val="Heading2"/>
       </w:pPr>
-      <w:bookmarkStart w:id="38" w:name="analysis-populations"/>
+      <w:bookmarkStart w:id="40" w:name="analysis-populations"/>
       <w:bookmarkEnd w:id="37"/>
-      <w:bookmarkEnd w:id="35"/>
+      <w:bookmarkEnd w:id="39"/>
       <w:r>
         <w:t>4.4 Analysis populations</w:t>
       </w:r>
@@ -1049,33 +1202,65 @@
       <w:r>
         <w:t xml:space="preserve">The </w:t>
       </w:r>
-      <w:commentRangeStart w:id="39"/>
-      <w:r>
-        <w:t>unit of randomisation is the hospital</w:t>
-      </w:r>
-      <w:commentRangeEnd w:id="39"/>
+      <w:commentRangeStart w:id="41"/>
+      <w:commentRangeStart w:id="42"/>
+      <w:r>
+        <w:t xml:space="preserve">unit of </w:t>
+      </w:r>
+      <w:proofErr w:type="spellStart"/>
+      <w:r>
+        <w:t>randomisation</w:t>
+      </w:r>
+      <w:proofErr w:type="spellEnd"/>
+      <w:r>
+        <w:t xml:space="preserve"> is the hospital</w:t>
+      </w:r>
+      <w:commentRangeEnd w:id="41"/>
       <w:r>
         <w:rPr>
           <w:rStyle w:val="CommentReference"/>
         </w:rPr>
-        <w:commentReference w:id="39"/>
+        <w:commentReference w:id="41"/>
+      </w:r>
+      <w:commentRangeEnd w:id="42"/>
+      <w:r>
+        <w:rPr>
+          <w:rStyle w:val="CommentReference"/>
+        </w:rPr>
+        <w:commentReference w:id="42"/>
       </w:r>
       <w:r>
         <w:t xml:space="preserve">, but the unit of analysis is the individual patient. The group allocation for a patient depends on the period in which the patient was admitted to the hospital, and patients will be considered exposed to the intervention if they were admitted to the hospital at any time point following the transition period. </w:t>
       </w:r>
-      <w:commentRangeStart w:id="40"/>
+      <w:commentRangeStart w:id="43"/>
+      <w:commentRangeStart w:id="44"/>
       <w:r>
         <w:t>We will use an intention-to-treat approach for all analyses</w:t>
       </w:r>
-      <w:commentRangeEnd w:id="40"/>
+      <w:commentRangeEnd w:id="43"/>
       <w:r>
         <w:rPr>
           <w:rStyle w:val="CommentReference"/>
         </w:rPr>
-        <w:commentReference w:id="40"/>
-      </w:r>
-      <w:r>
-        <w:t>. We will use a CONSORT diagram to display the flow of hospitals, clusters and patients through the trial. We will report the study according to the CONSORT guidelines for stepped-wedge randomised trials</w:t>
+        <w:commentReference w:id="43"/>
+      </w:r>
+      <w:commentRangeEnd w:id="44"/>
+      <w:r>
+        <w:rPr>
+          <w:rStyle w:val="CommentReference"/>
+        </w:rPr>
+        <w:commentReference w:id="44"/>
+      </w:r>
+      <w:r>
+        <w:t xml:space="preserve">. We will use a CONSORT diagram to display the flow of hospitals, clusters and patients through the trial. We will report the study according to the CONSORT guidelines for stepped-wedge </w:t>
+      </w:r>
+      <w:proofErr w:type="spellStart"/>
+      <w:r>
+        <w:t>randomised</w:t>
+      </w:r>
+      <w:proofErr w:type="spellEnd"/>
+      <w:r>
+        <w:t xml:space="preserve"> trials</w:t>
       </w:r>
       <w:r>
         <w:rPr>
@@ -1091,8 +1276,8 @@
       <w:pPr>
         <w:pStyle w:val="Heading2"/>
       </w:pPr>
-      <w:bookmarkStart w:id="41" w:name="baseline-analyses"/>
-      <w:bookmarkEnd w:id="38"/>
+      <w:bookmarkStart w:id="45" w:name="baseline-analyses"/>
+      <w:bookmarkEnd w:id="40"/>
       <w:r>
         <w:lastRenderedPageBreak/>
         <w:t>4.5 Baseline analyses</w:t>
@@ -1102,8 +1287,9 @@
       <w:pPr>
         <w:pStyle w:val="Heading3"/>
       </w:pPr>
-      <w:bookmarkStart w:id="42" w:name="cluster-characteristics"/>
-      <w:commentRangeStart w:id="43"/>
+      <w:bookmarkStart w:id="46" w:name="cluster-characteristics"/>
+      <w:commentRangeStart w:id="47"/>
+      <w:commentRangeStart w:id="48"/>
       <w:r>
         <w:t>4.5.1 Cluster characteristics</w:t>
       </w:r>
@@ -1120,8 +1306,8 @@
       <w:pPr>
         <w:pStyle w:val="Heading3"/>
       </w:pPr>
-      <w:bookmarkStart w:id="44" w:name="patient-characteristics"/>
-      <w:bookmarkEnd w:id="42"/>
+      <w:bookmarkStart w:id="49" w:name="patient-characteristics"/>
+      <w:bookmarkEnd w:id="46"/>
       <w:r>
         <w:t>4.5.2 Patient characteristics</w:t>
       </w:r>
@@ -1133,21 +1319,28 @@
       <w:r>
         <w:t>We will describe patient characteristics at baseline per treatment group and overall using frequencies and percentages for discrete variables and means, standard deviations, medians and interquartile ranges (Q1-Q3) for continuous variables. We will not adjust for clustering when presenting baseline characteristics.</w:t>
       </w:r>
-      <w:commentRangeEnd w:id="43"/>
+      <w:commentRangeEnd w:id="47"/>
       <w:r>
         <w:rPr>
           <w:rStyle w:val="CommentReference"/>
         </w:rPr>
-        <w:commentReference w:id="43"/>
+        <w:commentReference w:id="47"/>
+      </w:r>
+      <w:commentRangeEnd w:id="48"/>
+      <w:r>
+        <w:rPr>
+          <w:rStyle w:val="CommentReference"/>
+        </w:rPr>
+        <w:commentReference w:id="48"/>
       </w:r>
     </w:p>
     <w:p>
       <w:pPr>
         <w:pStyle w:val="Heading2"/>
       </w:pPr>
-      <w:bookmarkStart w:id="45" w:name="analysis-of-the-primary-outcome"/>
-      <w:bookmarkEnd w:id="44"/>
-      <w:bookmarkEnd w:id="41"/>
+      <w:bookmarkStart w:id="50" w:name="analysis-of-the-primary-outcome"/>
+      <w:bookmarkEnd w:id="45"/>
+      <w:bookmarkEnd w:id="49"/>
       <w:r>
         <w:t>4.6 Analysis of the primary outcome</w:t>
       </w:r>
@@ -1157,7 +1350,23 @@
         <w:pStyle w:val="FirstParagraph"/>
       </w:pPr>
       <w:r>
-        <w:t>The primary outcomes is in-hospital mortality within 30 days of arrival at the emergency department and will be analysed as a dichotomous variable. We will estimate the primary intervention effect as the OR of death between the ATLS</w:t>
+        <w:t xml:space="preserve">The primary outcomes </w:t>
+      </w:r>
+      <w:proofErr w:type="gramStart"/>
+      <w:r>
+        <w:t>is</w:t>
+      </w:r>
+      <w:proofErr w:type="gramEnd"/>
+      <w:r>
+        <w:t xml:space="preserve"> in-hospital mortality within 30 days of arrival at the emergency department and will be </w:t>
+      </w:r>
+      <w:proofErr w:type="spellStart"/>
+      <w:r>
+        <w:t>analysed</w:t>
+      </w:r>
+      <w:proofErr w:type="spellEnd"/>
+      <w:r>
+        <w:t xml:space="preserve"> as a dichotomous variable. We will estimate the primary intervention effect as the OR of death between the ATLS</w:t>
       </w:r>
       <w:r>
         <w:rPr>
@@ -1182,7 +1391,7 @@
       <w:pPr>
         <w:pStyle w:val="Heading3"/>
       </w:pPr>
-      <w:bookmarkStart w:id="46" w:name="Xea69dabbe4f97fa9076400f0f43c7b66d7eda4c"/>
+      <w:bookmarkStart w:id="51" w:name="Xea69dabbe4f97fa9076400f0f43c7b66d7eda4c"/>
       <w:r>
         <w:t>4.6.1 Main analysis: mixed effects binomial model with logit link</w:t>
       </w:r>
@@ -1194,41 +1403,50 @@
       <w:r>
         <w:t>We will use a mixed effects binomial model with a logit link to estimate the OR. We will include fixed effects for period</w:t>
       </w:r>
-      <w:ins w:id="47" w:author="Stephen Nash" w:date="2024-05-14T12:14:00Z">
+      <w:ins w:id="52" w:author="Stephen Nash" w:date="2024-05-14T12:14:00Z">
         <w:r>
           <w:t xml:space="preserve"> </w:t>
         </w:r>
-        <w:commentRangeStart w:id="48"/>
-        <w:commentRangeStart w:id="49"/>
+        <w:commentRangeStart w:id="53"/>
+        <w:commentRangeStart w:id="54"/>
+        <w:commentRangeStart w:id="55"/>
         <w:r>
           <w:t>as a categorical variable</w:t>
         </w:r>
-        <w:commentRangeEnd w:id="48"/>
+        <w:commentRangeEnd w:id="53"/>
         <w:r>
           <w:rPr>
             <w:rStyle w:val="CommentReference"/>
           </w:rPr>
-          <w:commentReference w:id="48"/>
+          <w:commentReference w:id="53"/>
         </w:r>
       </w:ins>
-      <w:commentRangeEnd w:id="49"/>
-      <w:ins w:id="50" w:author="Stephen Nash" w:date="2024-05-14T12:39:00Z">
+      <w:commentRangeEnd w:id="54"/>
+      <w:ins w:id="56" w:author="Stephen Nash" w:date="2024-05-14T12:39:00Z">
         <w:r>
           <w:rPr>
             <w:rStyle w:val="CommentReference"/>
           </w:rPr>
-          <w:commentReference w:id="49"/>
+          <w:commentReference w:id="54"/>
         </w:r>
       </w:ins>
+      <w:commentRangeEnd w:id="55"/>
+      <w:r>
+        <w:rPr>
+          <w:rStyle w:val="CommentReference"/>
+        </w:rPr>
+        <w:commentReference w:id="55"/>
+      </w:r>
       <w:r>
         <w:t xml:space="preserve"> and a fixed effect for intervention exposure. </w:t>
       </w:r>
-      <w:commentRangeStart w:id="51"/>
-      <w:commentRangeStart w:id="52"/>
+      <w:commentRangeStart w:id="57"/>
+      <w:commentRangeStart w:id="58"/>
+      <w:commentRangeStart w:id="59"/>
       <w:r>
         <w:t>The primary analysis will allow for clustering</w:t>
       </w:r>
-      <w:del w:id="53" w:author="Stephen Nash" w:date="2024-05-14T12:11:00Z">
+      <w:del w:id="60" w:author="Stephen Nash" w:date="2024-05-14T12:11:00Z">
         <w:r>
           <w:delText xml:space="preserve"> by</w:delText>
         </w:r>
@@ -1236,19 +1454,26 @@
       <w:r>
         <w:t xml:space="preserve"> as a random cluster and random cluster by period effect</w:t>
       </w:r>
-      <w:commentRangeEnd w:id="51"/>
+      <w:commentRangeEnd w:id="57"/>
       <w:r>
         <w:rPr>
           <w:rStyle w:val="CommentReference"/>
         </w:rPr>
-        <w:commentReference w:id="51"/>
-      </w:r>
-      <w:commentRangeEnd w:id="52"/>
+        <w:commentReference w:id="57"/>
+      </w:r>
+      <w:commentRangeEnd w:id="58"/>
       <w:r>
         <w:rPr>
           <w:rStyle w:val="CommentReference"/>
         </w:rPr>
-        <w:commentReference w:id="52"/>
+        <w:commentReference w:id="58"/>
+      </w:r>
+      <w:commentRangeEnd w:id="59"/>
+      <w:r>
+        <w:rPr>
+          <w:rStyle w:val="CommentReference"/>
+        </w:rPr>
+        <w:commentReference w:id="59"/>
       </w:r>
       <w:r>
         <w:t xml:space="preserve">. The full model is specified in </w:t>
@@ -1281,7 +1506,7 @@
           <w:lang w:val="sv-SE"/>
         </w:rPr>
       </w:pPr>
-      <w:bookmarkStart w:id="54" w:name="eq-logit-model"/>
+      <w:bookmarkStart w:id="61" w:name="eq-logit-model"/>
       <m:oMathPara>
         <m:oMathParaPr>
           <m:jc m:val="center"/>
@@ -1305,6 +1530,7 @@
               </m:ctrlPr>
             </m:dPr>
             <m:e>
+              <w:proofErr w:type="spellStart"/>
               <m:r>
                 <m:rPr>
                   <m:nor/>
@@ -1314,6 +1540,7 @@
                 </w:rPr>
                 <m:t>Pr</m:t>
               </m:r>
+              <w:proofErr w:type="spellEnd"/>
               <m:d>
                 <m:dPr>
                   <m:ctrlPr>
@@ -1558,7 +1785,7 @@
           </m:d>
         </m:oMath>
       </m:oMathPara>
-      <w:bookmarkEnd w:id="54"/>
+      <w:bookmarkEnd w:id="61"/>
     </w:p>
     <w:p>
       <w:pPr>
@@ -1576,10 +1803,10 @@
           <w:numId w:val="4"/>
         </w:numPr>
         <w:rPr>
-          <w:moveFrom w:id="55" w:author="Stephen Nash" w:date="2024-05-14T12:12:00Z"/>
-        </w:rPr>
-      </w:pPr>
-      <w:moveFromRangeStart w:id="56" w:author="Stephen Nash" w:date="2024-05-14T12:12:00Z" w:name="move166581156"/>
+          <w:moveFrom w:id="62" w:author="Stephen Nash" w:date="2024-05-14T12:12:00Z"/>
+        </w:rPr>
+      </w:pPr>
+      <w:moveFromRangeStart w:id="63" w:author="Stephen Nash" w:date="2024-05-14T12:12:00Z" w:name="move166581156"/>
       <m:oMath>
         <m:r>
           <w:rPr>
@@ -1588,13 +1815,13 @@
           <m:t>μ</m:t>
         </m:r>
       </m:oMath>
-      <w:moveFrom w:id="57" w:author="Stephen Nash" w:date="2024-05-14T12:12:00Z">
+      <w:moveFrom w:id="64" w:author="Stephen Nash" w:date="2024-05-14T12:12:00Z">
         <w:r>
           <w:t xml:space="preserve"> is the intercept, representing the baseline log-odds of the outcome when all predictors are zero.</w:t>
         </w:r>
       </w:moveFrom>
     </w:p>
-    <w:moveFromRangeEnd w:id="56"/>
+    <w:moveFromRangeEnd w:id="63"/>
     <w:p>
       <w:pPr>
         <w:pStyle w:val="Compact"/>
@@ -1706,7 +1933,8 @@
       <w:r>
         <w:t xml:space="preserve"> in </w:t>
       </w:r>
-      <w:commentRangeStart w:id="58"/>
+      <w:commentRangeStart w:id="65"/>
+      <w:commentRangeStart w:id="66"/>
       <w:r>
         <w:t xml:space="preserve">cluster </w:t>
       </w:r>
@@ -1833,12 +2061,19 @@
       <w:r>
         <w:t>.</w:t>
       </w:r>
-      <w:commentRangeEnd w:id="58"/>
+      <w:commentRangeEnd w:id="65"/>
       <w:r>
         <w:rPr>
           <w:rStyle w:val="CommentReference"/>
         </w:rPr>
-        <w:commentReference w:id="58"/>
+        <w:commentReference w:id="65"/>
+      </w:r>
+      <w:commentRangeEnd w:id="66"/>
+      <w:r>
+        <w:rPr>
+          <w:rStyle w:val="CommentReference"/>
+        </w:rPr>
+        <w:commentReference w:id="66"/>
       </w:r>
     </w:p>
     <w:p>
@@ -1849,10 +2084,10 @@
           <w:numId w:val="4"/>
         </w:numPr>
         <w:rPr>
-          <w:moveTo w:id="59" w:author="Stephen Nash" w:date="2024-05-14T12:12:00Z"/>
-        </w:rPr>
-      </w:pPr>
-      <w:moveToRangeStart w:id="60" w:author="Stephen Nash" w:date="2024-05-14T12:12:00Z" w:name="move166581156"/>
+          <w:moveTo w:id="67" w:author="Stephen Nash" w:date="2024-05-14T12:12:00Z"/>
+        </w:rPr>
+      </w:pPr>
+      <w:moveToRangeStart w:id="68" w:author="Stephen Nash" w:date="2024-05-14T12:12:00Z" w:name="move166581156"/>
       <m:oMath>
         <m:r>
           <w:rPr>
@@ -1861,29 +2096,37 @@
           <m:t>μ</m:t>
         </m:r>
       </m:oMath>
-      <w:moveTo w:id="61" w:author="Stephen Nash" w:date="2024-05-14T12:12:00Z">
+      <w:moveTo w:id="69" w:author="Stephen Nash" w:date="2024-05-14T12:12:00Z">
         <w:r>
           <w:t xml:space="preserve"> is the intercept, representing the baseline log-odds of the outcome when all predictors are </w:t>
         </w:r>
-        <w:commentRangeStart w:id="62"/>
+        <w:commentRangeStart w:id="70"/>
+        <w:commentRangeStart w:id="71"/>
         <w:r>
           <w:t>zero</w:t>
         </w:r>
       </w:moveTo>
-      <w:commentRangeEnd w:id="62"/>
+      <w:commentRangeEnd w:id="70"/>
       <w:r>
         <w:rPr>
           <w:rStyle w:val="CommentReference"/>
         </w:rPr>
-        <w:commentReference w:id="62"/>
-      </w:r>
-      <w:moveTo w:id="63" w:author="Stephen Nash" w:date="2024-05-14T12:12:00Z">
+        <w:commentReference w:id="70"/>
+      </w:r>
+      <w:commentRangeEnd w:id="71"/>
+      <w:r>
+        <w:rPr>
+          <w:rStyle w:val="CommentReference"/>
+        </w:rPr>
+        <w:commentReference w:id="71"/>
+      </w:r>
+      <w:moveTo w:id="72" w:author="Stephen Nash" w:date="2024-05-14T12:12:00Z">
         <w:r>
           <w:t>.</w:t>
         </w:r>
       </w:moveTo>
     </w:p>
-    <w:moveToRangeEnd w:id="60"/>
+    <w:moveToRangeEnd w:id="68"/>
     <w:p>
       <w:pPr>
         <w:pStyle w:val="Compact"/>
@@ -1944,16 +2187,24 @@
       <w:r>
         <w:t xml:space="preserve">, i.e. there is a separate period effect for each batch, so that there is a total of </w:t>
       </w:r>
-      <w:commentRangeStart w:id="64"/>
+      <w:commentRangeStart w:id="73"/>
+      <w:commentRangeStart w:id="74"/>
       <w:r>
         <w:t xml:space="preserve">72 period </w:t>
       </w:r>
-      <w:commentRangeEnd w:id="64"/>
+      <w:commentRangeEnd w:id="73"/>
       <w:r>
         <w:rPr>
           <w:rStyle w:val="CommentReference"/>
         </w:rPr>
-        <w:commentReference w:id="64"/>
+        <w:commentReference w:id="73"/>
+      </w:r>
+      <w:commentRangeEnd w:id="74"/>
+      <w:r>
+        <w:rPr>
+          <w:rStyle w:val="CommentReference"/>
+        </w:rPr>
+        <w:commentReference w:id="74"/>
       </w:r>
       <w:r>
         <w:t>effects.</w:t>
@@ -2308,16 +2559,24 @@
       <w:r>
         <w:t xml:space="preserve"> exposure as an OR of mortality with an associated 95% CI, using the standard care arm as the reference. We will also present the risk difference with a 95% CI. We will balance the randomization within each batch on cluster size, defined as expected monthly volume of eligible patient participants, </w:t>
       </w:r>
-      <w:commentRangeStart w:id="65"/>
+      <w:commentRangeStart w:id="75"/>
+      <w:commentRangeStart w:id="76"/>
       <w:r>
         <w:t>and will therefore not adjust the main analysis for cluster size</w:t>
       </w:r>
-      <w:commentRangeEnd w:id="65"/>
+      <w:commentRangeEnd w:id="75"/>
       <w:r>
         <w:rPr>
           <w:rStyle w:val="CommentReference"/>
         </w:rPr>
-        <w:commentReference w:id="65"/>
+        <w:commentReference w:id="75"/>
+      </w:r>
+      <w:commentRangeEnd w:id="76"/>
+      <w:r>
+        <w:rPr>
+          <w:rStyle w:val="CommentReference"/>
+        </w:rPr>
+        <w:commentReference w:id="76"/>
       </w:r>
       <w:r>
         <w:t>.</w:t>
@@ -2327,8 +2586,8 @@
       <w:pPr>
         <w:pStyle w:val="Heading3"/>
       </w:pPr>
-      <w:bookmarkStart w:id="66" w:name="sensitivity-analyses"/>
-      <w:bookmarkEnd w:id="46"/>
+      <w:bookmarkStart w:id="77" w:name="sensitivity-analyses"/>
+      <w:bookmarkEnd w:id="51"/>
       <w:r>
         <w:t>4.6.2 Sensitivity analyses</w:t>
       </w:r>
@@ -2337,30 +2596,46 @@
       <w:pPr>
         <w:pStyle w:val="FirstParagraph"/>
       </w:pPr>
-      <w:commentRangeStart w:id="67"/>
+      <w:commentRangeStart w:id="78"/>
+      <w:commentRangeStart w:id="79"/>
       <w:r>
         <w:t xml:space="preserve">The sensitivity analyses </w:t>
       </w:r>
-      <w:commentRangeEnd w:id="67"/>
+      <w:commentRangeEnd w:id="78"/>
       <w:r>
         <w:rPr>
           <w:rStyle w:val="CommentReference"/>
         </w:rPr>
-        <w:commentReference w:id="67"/>
-      </w:r>
-      <w:r>
-        <w:t xml:space="preserve">will be conducted to assess the robustness of the main analysis results to different model specifications. We will first model the primary outcome using an identity link function to estimate the risk difference instead of the OR. Henceforth, each additional sensitivity analyses will be operationalised using two separate models, one with the logit link and one with the identity link. We will first explore more complex correlation structures. We will then model time using a </w:t>
-      </w:r>
-      <w:commentRangeStart w:id="68"/>
+        <w:commentReference w:id="78"/>
+      </w:r>
+      <w:commentRangeEnd w:id="79"/>
+      <w:r>
+        <w:rPr>
+          <w:rStyle w:val="CommentReference"/>
+        </w:rPr>
+        <w:commentReference w:id="79"/>
+      </w:r>
+      <w:r>
+        <w:t xml:space="preserve">will be conducted to assess the robustness of the main analysis results to different model specifications. We will first model the primary outcome using an identity link function to estimate the risk difference instead of the OR. Henceforth, each additional sensitivity analyses will be </w:t>
+      </w:r>
+      <w:proofErr w:type="spellStart"/>
+      <w:r>
+        <w:t>operationalised</w:t>
+      </w:r>
+      <w:proofErr w:type="spellEnd"/>
+      <w:r>
+        <w:t xml:space="preserve"> using two separate models, one with the logit link and one with the identity link. We will first explore more complex correlation structures. We will then model time using a </w:t>
+      </w:r>
+      <w:commentRangeStart w:id="80"/>
       <w:r>
         <w:t xml:space="preserve">spline </w:t>
       </w:r>
-      <w:commentRangeEnd w:id="68"/>
+      <w:commentRangeEnd w:id="80"/>
       <w:r>
         <w:rPr>
           <w:rStyle w:val="CommentReference"/>
         </w:rPr>
-        <w:commentReference w:id="68"/>
+        <w:commentReference w:id="80"/>
       </w:r>
       <w:r>
         <w:t>function. Finally, we will conduct a fully adjusted covariate analysis.</w:t>
@@ -2370,7 +2645,7 @@
       <w:pPr>
         <w:pStyle w:val="Heading4"/>
       </w:pPr>
-      <w:bookmarkStart w:id="69" w:name="model-with-identify-link"/>
+      <w:bookmarkStart w:id="81" w:name="model-with-identify-link"/>
       <w:r>
         <w:t>Model with identify link</w:t>
       </w:r>
@@ -2407,7 +2682,8 @@
       <w:pPr>
         <w:pStyle w:val="BodyText"/>
       </w:pPr>
-      <w:bookmarkStart w:id="70" w:name="eq-identity-model"/>
+      <w:bookmarkStart w:id="82" w:name="eq-identity-model"/>
+      <w:proofErr w:type="spellStart"/>
       <m:oMathPara>
         <m:oMathParaPr>
           <m:jc m:val="center"/>
@@ -2419,6 +2695,7 @@
             </m:rPr>
             <m:t>Pr</m:t>
           </m:r>
+          <w:proofErr w:type="spellEnd"/>
           <m:d>
             <m:dPr>
               <m:ctrlPr>
@@ -2652,7 +2929,7 @@
           </m:d>
         </m:oMath>
       </m:oMathPara>
-      <w:bookmarkEnd w:id="70"/>
+      <w:bookmarkEnd w:id="82"/>
     </w:p>
     <w:p>
       <w:pPr>
@@ -2686,8 +2963,8 @@
       <w:pPr>
         <w:pStyle w:val="Heading4"/>
       </w:pPr>
-      <w:bookmarkStart w:id="71" w:name="X34badd1093e9e7c7bfe97980565489a18ac7362"/>
-      <w:bookmarkEnd w:id="69"/>
+      <w:bookmarkStart w:id="83" w:name="X34badd1093e9e7c7bfe97980565489a18ac7362"/>
+      <w:bookmarkEnd w:id="81"/>
       <w:r>
         <w:t>Models with different correlation structure</w:t>
       </w:r>
@@ -2697,7 +2974,23 @@
         <w:pStyle w:val="FirstParagraph"/>
       </w:pPr>
       <w:r>
-        <w:t xml:space="preserve">We will explore if models with more complicated correlation structures are a better fit to the data. These models are not being used as our primary analysis models as there is limited understanding as to when such models will converge and how to choose between the various different correlation structures which might be plausible. First, we will include a discrete time decay correlation structure including a random cluster effect with auto-regressive structure (AR(1)), described in </w:t>
+        <w:t xml:space="preserve">We will explore if models with more complicated correlation structures are a better fit to the data. These models are not being used as our primary analysis models as there is limited understanding as to when such models will converge and how to choose between the </w:t>
+      </w:r>
+      <w:proofErr w:type="gramStart"/>
+      <w:r>
+        <w:t>various different</w:t>
+      </w:r>
+      <w:proofErr w:type="gramEnd"/>
+      <w:r>
+        <w:t xml:space="preserve"> correlation structures which might be plausible. First, we will include a discrete time decay correlation structure including a random cluster effect with auto-regressive structure (</w:t>
+      </w:r>
+      <w:proofErr w:type="gramStart"/>
+      <w:r>
+        <w:t>AR(</w:t>
+      </w:r>
+      <w:proofErr w:type="gramEnd"/>
+      <w:r>
+        <w:t xml:space="preserve">1)), described in </w:t>
       </w:r>
       <w:hyperlink w:anchor="eq-ar1">
         <w:r>
@@ -2711,7 +3004,7 @@
         <w:t>.</w:t>
       </w:r>
     </w:p>
-    <w:bookmarkStart w:id="72" w:name="eq-ar1"/>
+    <w:bookmarkStart w:id="84" w:name="eq-ar1"/>
     <w:p>
       <w:pPr>
         <w:pStyle w:val="BodyText"/>
@@ -3004,7 +3297,7 @@
           </m:d>
         </m:oMath>
       </m:oMathPara>
-      <w:bookmarkEnd w:id="72"/>
+      <w:bookmarkEnd w:id="84"/>
     </w:p>
     <w:p>
       <w:pPr>
@@ -3252,7 +3545,15 @@
         <w:pStyle w:val="FirstParagraph"/>
       </w:pPr>
       <w:r>
-        <w:t xml:space="preserve">To allow for the randomisation by batches, we will also include a different secular trend for each batch as a random effect interaction term between batch and period. The full model is specified in </w:t>
+        <w:t xml:space="preserve">To allow for the </w:t>
+      </w:r>
+      <w:proofErr w:type="spellStart"/>
+      <w:r>
+        <w:t>randomisation</w:t>
+      </w:r>
+      <w:proofErr w:type="spellEnd"/>
+      <w:r>
+        <w:t xml:space="preserve"> by batches, we will also include a different secular trend for each batch as a random effect interaction term between batch and period. The full model is specified in </w:t>
       </w:r>
       <w:hyperlink w:anchor="eq-logit-ar1">
         <w:r>
@@ -3270,7 +3571,7 @@
       <w:pPr>
         <w:pStyle w:val="BodyText"/>
       </w:pPr>
-      <w:bookmarkStart w:id="73" w:name="eq-logit-ar1"/>
+      <w:bookmarkStart w:id="85" w:name="eq-logit-ar1"/>
       <m:oMathPara>
         <m:oMathParaPr>
           <m:jc m:val="center"/>
@@ -3581,7 +3882,7 @@
           </m:d>
         </m:oMath>
       </m:oMathPara>
-      <w:bookmarkEnd w:id="73"/>
+      <w:bookmarkEnd w:id="85"/>
     </w:p>
     <w:p>
       <w:pPr>
@@ -3715,7 +4016,15 @@
         </m:r>
       </m:oMath>
       <w:r>
-        <w:t xml:space="preserve"> with the AR(1) correlation structure.</w:t>
+        <w:t xml:space="preserve"> with the </w:t>
+      </w:r>
+      <w:proofErr w:type="gramStart"/>
+      <w:r>
+        <w:t>AR(</w:t>
+      </w:r>
+      <w:proofErr w:type="gramEnd"/>
+      <w:r>
+        <w:t>1) correlation structure.</w:t>
       </w:r>
     </w:p>
     <w:p>
@@ -3783,8 +4092,8 @@
       <w:pPr>
         <w:pStyle w:val="Heading4"/>
       </w:pPr>
-      <w:bookmarkStart w:id="74" w:name="X831bc7e780a434f5c3512e5d33d43284b7d37ce"/>
-      <w:bookmarkEnd w:id="71"/>
+      <w:bookmarkStart w:id="86" w:name="X831bc7e780a434f5c3512e5d33d43284b7d37ce"/>
+      <w:bookmarkEnd w:id="83"/>
       <w:r>
         <w:t>Models with random cluster by intervention effects</w:t>
       </w:r>
@@ -3812,7 +4121,7 @@
       <w:pPr>
         <w:pStyle w:val="BodyText"/>
       </w:pPr>
-      <w:bookmarkStart w:id="75" w:name="eq-logit-random-cluster-intervention"/>
+      <w:bookmarkStart w:id="87" w:name="eq-logit-random-cluster-intervention"/>
       <m:oMathPara>
         <m:oMathParaPr>
           <m:jc m:val="center"/>
@@ -4142,7 +4451,7 @@
           </m:d>
         </m:oMath>
       </m:oMathPara>
-      <w:bookmarkEnd w:id="75"/>
+      <w:bookmarkEnd w:id="87"/>
     </w:p>
     <w:p>
       <w:pPr>
@@ -4206,13 +4515,13 @@
       <w:pPr>
         <w:pStyle w:val="Heading4"/>
       </w:pPr>
-      <w:bookmarkStart w:id="76" w:name="Xb7b1d3ff7c24f0b8dca2081a41dd1947ef59e07"/>
-      <w:bookmarkEnd w:id="74"/>
-      <w:commentRangeStart w:id="77"/>
+      <w:bookmarkStart w:id="88" w:name="Xb7b1d3ff7c24f0b8dca2081a41dd1947ef59e07"/>
+      <w:bookmarkEnd w:id="86"/>
+      <w:commentRangeStart w:id="89"/>
       <w:r>
         <w:t xml:space="preserve">Models </w:t>
       </w:r>
-      <w:commentRangeEnd w:id="77"/>
+      <w:commentRangeEnd w:id="89"/>
       <w:r>
         <w:rPr>
           <w:rStyle w:val="CommentReference"/>
@@ -4221,7 +4530,7 @@
           <w:i w:val="0"/>
           <w:color w:val="auto"/>
         </w:rPr>
-        <w:commentReference w:id="77"/>
+        <w:commentReference w:id="89"/>
       </w:r>
       <w:r>
         <w:t>with time modelled with a spline function</w:t>
@@ -4259,7 +4568,7 @@
       <w:pPr>
         <w:pStyle w:val="BodyText"/>
       </w:pPr>
-      <w:bookmarkStart w:id="78" w:name="eq-spline-model"/>
+      <w:bookmarkStart w:id="90" w:name="eq-spline-model"/>
       <m:oMathPara>
         <m:oMathParaPr>
           <m:jc m:val="center"/>
@@ -4661,7 +4970,7 @@
           </m:d>
         </m:oMath>
       </m:oMathPara>
-      <w:bookmarkEnd w:id="78"/>
+      <w:bookmarkEnd w:id="90"/>
     </w:p>
     <w:p>
       <w:pPr>
@@ -4778,7 +5087,15 @@
         </m:d>
       </m:oMath>
       <w:r>
-        <w:t xml:space="preserve"> is the natural cubic spline basis functions with knots placed at times 3, 6 and 9.</w:t>
+        <w:t xml:space="preserve"> </w:t>
+      </w:r>
+      <w:proofErr w:type="gramStart"/>
+      <w:r>
+        <w:t>is</w:t>
+      </w:r>
+      <w:proofErr w:type="gramEnd"/>
+      <w:r>
+        <w:t xml:space="preserve"> the natural cubic spline basis functions with knots placed at times 3, 6 and 9.</w:t>
       </w:r>
     </w:p>
     <w:p>
@@ -4835,8 +5152,8 @@
       <w:pPr>
         <w:pStyle w:val="Heading4"/>
       </w:pPr>
-      <w:bookmarkStart w:id="79" w:name="models-exploring-lag-and-weaning-effects"/>
-      <w:bookmarkEnd w:id="76"/>
+      <w:bookmarkStart w:id="91" w:name="models-exploring-lag-and-weaning-effects"/>
+      <w:bookmarkEnd w:id="88"/>
       <w:r>
         <w:t>Models exploring lag and weaning effects</w:t>
       </w:r>
@@ -4846,7 +5163,15 @@
         <w:pStyle w:val="FirstParagraph"/>
       </w:pPr>
       <w:r>
-        <w:t xml:space="preserve">Models will also be extended to include an interaction between treatment and number of periods since first treated, to examine if there is any indication of a relationship between duration of exposure to the intervention and outcomes. This will allow us to model different lag effects (whereby it takes time for the intervention to become embedded within the culture before its impact can properly start to be realised); as well as weaning effects (whereby the effect of the intervention starts to decrease – or fade). This type of analysis attempts to disentangle how some clusters end up having a long exposure to the intervention and others have a much shorter exposure time. The model is specified in </w:t>
+        <w:t xml:space="preserve">Models will also be extended to include an interaction between treatment and number of periods since first treated, to examine if there is any indication of a relationship between duration of exposure to the intervention and outcomes. This will allow us to model different lag effects (whereby it takes time for the intervention to become embedded within the culture before its impact can properly start to be </w:t>
+      </w:r>
+      <w:proofErr w:type="spellStart"/>
+      <w:r>
+        <w:t>realised</w:t>
+      </w:r>
+      <w:proofErr w:type="spellEnd"/>
+      <w:r>
+        <w:t xml:space="preserve">); as well as weaning effects (whereby the effect of the intervention starts to decrease – or fade). This type of analysis attempts to disentangle how some clusters end up having a long exposure to the intervention and others have a much shorter exposure time. The model is specified in </w:t>
       </w:r>
       <w:hyperlink w:anchor="eq-lag-weaning-model">
         <w:r>
@@ -4864,7 +5189,7 @@
       <w:pPr>
         <w:pStyle w:val="BodyText"/>
       </w:pPr>
-      <w:bookmarkStart w:id="80" w:name="eq-lag-weaning-model"/>
+      <w:bookmarkStart w:id="92" w:name="eq-lag-weaning-model"/>
       <m:oMathPara>
         <m:oMathParaPr>
           <m:jc m:val="center"/>
@@ -5219,7 +5544,7 @@
           </m:d>
         </m:oMath>
       </m:oMathPara>
-      <w:bookmarkEnd w:id="80"/>
+      <w:bookmarkEnd w:id="92"/>
     </w:p>
     <w:p>
       <w:pPr>
@@ -5311,9 +5636,9 @@
       <w:pPr>
         <w:pStyle w:val="Heading3"/>
       </w:pPr>
-      <w:bookmarkStart w:id="81" w:name="adjusted-analyses"/>
-      <w:bookmarkEnd w:id="79"/>
-      <w:bookmarkEnd w:id="66"/>
+      <w:bookmarkStart w:id="93" w:name="adjusted-analyses"/>
+      <w:bookmarkEnd w:id="77"/>
+      <w:bookmarkEnd w:id="91"/>
       <w:r>
         <w:t>4.6.3 Adjusted analyses</w:t>
       </w:r>
@@ -5322,16 +5647,16 @@
       <w:pPr>
         <w:pStyle w:val="FirstParagraph"/>
       </w:pPr>
-      <w:commentRangeStart w:id="82"/>
+      <w:commentRangeStart w:id="94"/>
       <w:r>
         <w:t xml:space="preserve">Fully adjusted covariate analysis </w:t>
       </w:r>
-      <w:commentRangeEnd w:id="82"/>
+      <w:commentRangeEnd w:id="94"/>
       <w:r>
         <w:rPr>
           <w:rStyle w:val="CommentReference"/>
         </w:rPr>
-        <w:commentReference w:id="82"/>
+        <w:commentReference w:id="94"/>
       </w:r>
       <w:r>
         <w:t>will additionally adjust for:</w:t>
@@ -5443,8 +5768,8 @@
       <w:pPr>
         <w:pStyle w:val="Heading3"/>
       </w:pPr>
-      <w:bookmarkStart w:id="83" w:name="subgroup-analyses"/>
-      <w:bookmarkEnd w:id="81"/>
+      <w:bookmarkStart w:id="95" w:name="subgroup-analyses"/>
+      <w:bookmarkEnd w:id="93"/>
       <w:r>
         <w:t>4.6.4 Subgroup analyses</w:t>
       </w:r>
@@ -5453,24 +5778,24 @@
       <w:pPr>
         <w:pStyle w:val="FirstParagraph"/>
       </w:pPr>
-      <w:commentRangeStart w:id="84"/>
-      <w:commentRangeStart w:id="85"/>
+      <w:commentRangeStart w:id="96"/>
+      <w:commentRangeStart w:id="97"/>
       <w:r>
         <w:t>We will perform the following subgroup analyses</w:t>
       </w:r>
-      <w:commentRangeEnd w:id="84"/>
+      <w:commentRangeEnd w:id="96"/>
       <w:r>
         <w:rPr>
           <w:rStyle w:val="CommentReference"/>
         </w:rPr>
-        <w:commentReference w:id="84"/>
-      </w:r>
-      <w:commentRangeEnd w:id="85"/>
+        <w:commentReference w:id="96"/>
+      </w:r>
+      <w:commentRangeEnd w:id="97"/>
       <w:r>
         <w:rPr>
           <w:rStyle w:val="CommentReference"/>
         </w:rPr>
-        <w:commentReference w:id="85"/>
+        <w:commentReference w:id="97"/>
       </w:r>
       <w:r>
         <w:t>:</w:t>
@@ -5485,8 +5810,21 @@
         </w:numPr>
       </w:pPr>
       <w:r>
-        <w:t>geographical region, defined using the state in which the participating hospital is located. Demonstrating the consistency of any effect across multiple regions will enhance the generalisibility of the results;</w:t>
-      </w:r>
+        <w:t xml:space="preserve">geographical region, defined using the state in which the participating hospital is located. Demonstrating the consistency of any effect across multiple regions will enhance the </w:t>
+      </w:r>
+      <w:proofErr w:type="spellStart"/>
+      <w:r>
+        <w:t>generalisibility</w:t>
+      </w:r>
+      <w:proofErr w:type="spellEnd"/>
+      <w:r>
+        <w:t xml:space="preserve"> of the </w:t>
+      </w:r>
+      <w:proofErr w:type="gramStart"/>
+      <w:r>
+        <w:t>results;</w:t>
+      </w:r>
+      <w:proofErr w:type="gramEnd"/>
     </w:p>
     <w:p>
       <w:pPr>
@@ -5499,6 +5837,7 @@
       <w:r>
         <w:t>age groups, defined as older adolescents (15-19 years), young adults (20-24 years), adults (25-59 years), and older adults (60 years and older) [</w:t>
       </w:r>
+      <w:proofErr w:type="gramStart"/>
       <w:r>
         <w:rPr>
           <w:vertAlign w:val="superscript"/>
@@ -5508,6 +5847,7 @@
       <w:r>
         <w:t>;</w:t>
       </w:r>
+      <w:proofErr w:type="gramEnd"/>
     </w:p>
     <w:p>
       <w:pPr>
@@ -5518,8 +5858,13 @@
         </w:numPr>
       </w:pPr>
       <w:r>
-        <w:t>sex, using the levels male and female;</w:t>
-      </w:r>
+        <w:t xml:space="preserve">sex, using the levels male and </w:t>
+      </w:r>
+      <w:proofErr w:type="gramStart"/>
+      <w:r>
+        <w:t>female;</w:t>
+      </w:r>
+      <w:proofErr w:type="gramEnd"/>
     </w:p>
     <w:p>
       <w:pPr>
@@ -5580,8 +5925,8 @@
       <w:pPr>
         <w:pStyle w:val="Heading3"/>
       </w:pPr>
-      <w:bookmarkStart w:id="86" w:name="treatment-of-missing-data"/>
-      <w:bookmarkEnd w:id="83"/>
+      <w:bookmarkStart w:id="98" w:name="treatment-of-missing-data"/>
+      <w:bookmarkEnd w:id="95"/>
       <w:r>
         <w:t>4.6.5 Treatment of missing data</w:t>
       </w:r>
@@ -5598,9 +5943,9 @@
       <w:pPr>
         <w:pStyle w:val="Heading2"/>
       </w:pPr>
-      <w:bookmarkStart w:id="87" w:name="analysis-of-secondary-outcomes"/>
-      <w:bookmarkEnd w:id="86"/>
-      <w:bookmarkEnd w:id="45"/>
+      <w:bookmarkStart w:id="99" w:name="analysis-of-secondary-outcomes"/>
+      <w:bookmarkEnd w:id="50"/>
+      <w:bookmarkEnd w:id="98"/>
       <w:r>
         <w:t>4.7 Analysis of secondary outcomes</w:t>
       </w:r>
@@ -5609,9 +5954,17 @@
       <w:pPr>
         <w:pStyle w:val="Heading3"/>
       </w:pPr>
-      <w:bookmarkStart w:id="88" w:name="Xf8ad26412ad98b449304d4475d81963b294c2ae"/>
-      <w:r>
-        <w:t>4.7.1 All cause mortality within 24 hours, 30 days and three months of arrival at the emergency department</w:t>
+      <w:bookmarkStart w:id="100" w:name="Xf8ad26412ad98b449304d4475d81963b294c2ae"/>
+      <w:r>
+        <w:t xml:space="preserve">4.7.1 </w:t>
+      </w:r>
+      <w:proofErr w:type="spellStart"/>
+      <w:r>
+        <w:t>All cause</w:t>
+      </w:r>
+      <w:proofErr w:type="spellEnd"/>
+      <w:r>
+        <w:t xml:space="preserve"> mortality within 24 hours, 30 days and three months of arrival at the emergency department</w:t>
       </w:r>
     </w:p>
     <w:p>
@@ -5648,8 +6001,8 @@
       <w:pPr>
         <w:pStyle w:val="Heading3"/>
       </w:pPr>
-      <w:bookmarkStart w:id="89" w:name="X0b80a436631c0e8dbb0ed0909088c219e6e4981"/>
-      <w:bookmarkEnd w:id="88"/>
+      <w:bookmarkStart w:id="101" w:name="X0b80a436631c0e8dbb0ed0909088c219e6e4981"/>
+      <w:bookmarkEnd w:id="100"/>
       <w:r>
         <w:t>4.7.2 Quality of life within seven days of discharge, and at 30 days and three months of arrival at the emergency department</w:t>
       </w:r>
@@ -5659,7 +6012,15 @@
         <w:pStyle w:val="FirstParagraph"/>
       </w:pPr>
       <w:r>
-        <w:t xml:space="preserve">Quality of life will be measured by the official and validated translations of the EQ5D5L. This tool assesses five dimensions of health-related quality of life: mobility, self-care, usual activities, pain/discomfort, and anxiety/depression. Each dimension is rated on a likert scale from 1 to 5. There is also a visual analogue scale (VAS) for self-rated quality of life, ranging from 0 to 100. For each of the five dimensions we will use a mixed effects ordinal model as specified in </w:t>
+        <w:t xml:space="preserve">Quality of life will be measured by the official and validated translations of the EQ5D5L. This tool assesses five dimensions of health-related quality of life: mobility, self-care, usual activities, pain/discomfort, and anxiety/depression. Each dimension is rated on a </w:t>
+      </w:r>
+      <w:proofErr w:type="spellStart"/>
+      <w:r>
+        <w:t>likert</w:t>
+      </w:r>
+      <w:proofErr w:type="spellEnd"/>
+      <w:r>
+        <w:t xml:space="preserve"> scale from 1 to 5. There is also a visual analogue scale (VAS) for self-rated quality of life, ranging from 0 to 100. For each of the five dimensions we will use a mixed effects ordinal model as specified in </w:t>
       </w:r>
       <w:hyperlink w:anchor="eq-ordinal-model">
         <w:r>
@@ -5680,7 +6041,7 @@
           <w:lang w:val="sv-SE"/>
         </w:rPr>
       </w:pPr>
-      <w:bookmarkStart w:id="90" w:name="eq-ordinal-model"/>
+      <w:bookmarkStart w:id="102" w:name="eq-ordinal-model"/>
       <m:oMathPara>
         <m:oMathParaPr>
           <m:jc m:val="center"/>
@@ -5704,6 +6065,7 @@
               </m:ctrlPr>
             </m:dPr>
             <m:e>
+              <w:proofErr w:type="spellStart"/>
               <m:r>
                 <m:rPr>
                   <m:nor/>
@@ -5713,6 +6075,7 @@
                 </w:rPr>
                 <m:t>Pr</m:t>
               </m:r>
+              <w:proofErr w:type="spellEnd"/>
               <m:d>
                 <m:dPr>
                   <m:ctrlPr>
@@ -5975,7 +6338,7 @@
           </m:d>
         </m:oMath>
       </m:oMathPara>
-      <w:bookmarkEnd w:id="90"/>
+      <w:bookmarkEnd w:id="102"/>
     </w:p>
     <w:p>
       <w:pPr>
@@ -6051,7 +6414,15 @@
         <w:pStyle w:val="FirstParagraph"/>
       </w:pPr>
       <w:r>
-        <w:t xml:space="preserve">The VAS will be analysed using a linear mixed effects model as specified in </w:t>
+        <w:t xml:space="preserve">The VAS will be </w:t>
+      </w:r>
+      <w:proofErr w:type="spellStart"/>
+      <w:r>
+        <w:t>analysed</w:t>
+      </w:r>
+      <w:proofErr w:type="spellEnd"/>
+      <w:r>
+        <w:t xml:space="preserve"> using a linear mixed effects model as specified in </w:t>
       </w:r>
       <w:hyperlink w:anchor="eq-linear-model">
         <w:r>
@@ -6065,7 +6436,7 @@
         <w:t>.</w:t>
       </w:r>
     </w:p>
-    <w:bookmarkStart w:id="91" w:name="eq-linear-model"/>
+    <w:bookmarkStart w:id="103" w:name="eq-linear-model"/>
     <w:p>
       <w:pPr>
         <w:pStyle w:val="BodyText"/>
@@ -6442,7 +6813,7 @@
           </m:d>
         </m:oMath>
       </m:oMathPara>
-      <w:bookmarkEnd w:id="91"/>
+      <w:bookmarkEnd w:id="103"/>
     </w:p>
     <w:p>
       <w:pPr>
@@ -6569,8 +6940,8 @@
       <w:pPr>
         <w:pStyle w:val="Heading3"/>
       </w:pPr>
-      <w:bookmarkStart w:id="92" w:name="X0bcba944ddc1979254204023a08bf4a2ef66934"/>
-      <w:bookmarkEnd w:id="89"/>
+      <w:bookmarkStart w:id="104" w:name="X0bcba944ddc1979254204023a08bf4a2ef66934"/>
+      <w:bookmarkEnd w:id="101"/>
       <w:r>
         <w:t>4.7.3 Disability within seven days of discharge, and at 30 days and three months of arrival at the emergency department</w:t>
       </w:r>
@@ -6589,7 +6960,23 @@
         <w:t>7</w:t>
       </w:r>
       <w:r>
-        <w:t xml:space="preserve">. This tool assesses six domains of functioning: cognition, mobility, self-care, getting along, life activities, and participation. Each domain is rated on a likert scale from 1 to 5, with 1 indicating no difficulties and 5 indicating extreme difficulties. We will analyse each domain separately using a mixed effects ordinal model as specified in </w:t>
+        <w:t xml:space="preserve">. This tool assesses six domains of functioning: cognition, mobility, self-care, getting along, life activities, and participation. Each domain is rated on a </w:t>
+      </w:r>
+      <w:proofErr w:type="spellStart"/>
+      <w:r>
+        <w:t>likert</w:t>
+      </w:r>
+      <w:proofErr w:type="spellEnd"/>
+      <w:r>
+        <w:t xml:space="preserve"> scale from 1 to 5, with 1 indicating no difficulties and 5 indicating extreme difficulties. We will </w:t>
+      </w:r>
+      <w:proofErr w:type="spellStart"/>
+      <w:r>
+        <w:t>analyse</w:t>
+      </w:r>
+      <w:proofErr w:type="spellEnd"/>
+      <w:r>
+        <w:t xml:space="preserve"> each domain separately using a mixed effects ordinal model as specified in </w:t>
       </w:r>
       <w:hyperlink w:anchor="eq-ordinal-model">
         <w:r>
@@ -6600,7 +6987,15 @@
         </w:r>
       </w:hyperlink>
       <w:r>
-        <w:t xml:space="preserve">. We will also calculate a WHODAS 2.0 summary score using the method referred to as the “complex scoring” method. This method involves summing the item scores within each of the six domains, then summing the scores of all domains, and finally transforming the total score to a 0-100 scale. We will analyse the summary score using a linear mixed effects model as specified in </w:t>
+        <w:t xml:space="preserve">. We will also calculate a WHODAS 2.0 summary score using the method referred to as the “complex scoring” method. This method involves summing the item scores within each of the six domains, then summing the scores of all domains, and finally transforming the total score to a 0-100 scale. We will </w:t>
+      </w:r>
+      <w:proofErr w:type="spellStart"/>
+      <w:r>
+        <w:t>analyse</w:t>
+      </w:r>
+      <w:proofErr w:type="spellEnd"/>
+      <w:r>
+        <w:t xml:space="preserve"> the summary score using a linear mixed effects model as specified in </w:t>
       </w:r>
       <w:hyperlink w:anchor="eq-linear-model">
         <w:r>
@@ -6618,8 +7013,8 @@
       <w:pPr>
         <w:pStyle w:val="Heading3"/>
       </w:pPr>
-      <w:bookmarkStart w:id="93" w:name="X2a1569eaad9d2eee0f76ad0c198a1d7129f9ea3"/>
-      <w:bookmarkEnd w:id="92"/>
+      <w:bookmarkStart w:id="105" w:name="X2a1569eaad9d2eee0f76ad0c198a1d7129f9ea3"/>
+      <w:bookmarkEnd w:id="104"/>
       <w:r>
         <w:t>4.7.4 Return to work at 30 days and three months after arrival at the emergency department</w:t>
       </w:r>
@@ -6629,7 +7024,15 @@
         <w:pStyle w:val="FirstParagraph"/>
       </w:pPr>
       <w:r>
-        <w:t xml:space="preserve">We will analyse return to work as a dichotomous variable using a mixed effects binomial model with a logit link as specified in </w:t>
+        <w:t xml:space="preserve">We will </w:t>
+      </w:r>
+      <w:proofErr w:type="spellStart"/>
+      <w:r>
+        <w:t>analyse</w:t>
+      </w:r>
+      <w:proofErr w:type="spellEnd"/>
+      <w:r>
+        <w:t xml:space="preserve"> return to work as a dichotomous variable using a mixed effects binomial model with a logit link as specified in </w:t>
       </w:r>
       <w:hyperlink w:anchor="eq-logit-model">
         <w:r>
@@ -6647,8 +7050,8 @@
       <w:pPr>
         <w:pStyle w:val="Heading3"/>
       </w:pPr>
-      <w:bookmarkStart w:id="94" w:name="length-of-emergency-department-stay"/>
-      <w:bookmarkEnd w:id="93"/>
+      <w:bookmarkStart w:id="106" w:name="length-of-emergency-department-stay"/>
+      <w:bookmarkEnd w:id="105"/>
       <w:r>
         <w:t>4.7.5 Length of emergency department stay</w:t>
       </w:r>
@@ -6658,7 +7061,15 @@
         <w:pStyle w:val="FirstParagraph"/>
       </w:pPr>
       <w:r>
-        <w:t xml:space="preserve">We will analyse length of emergency department stay as a continuous variable using a linear mixed effects model as specified in </w:t>
+        <w:t xml:space="preserve">We will </w:t>
+      </w:r>
+      <w:proofErr w:type="spellStart"/>
+      <w:r>
+        <w:t>analyse</w:t>
+      </w:r>
+      <w:proofErr w:type="spellEnd"/>
+      <w:r>
+        <w:t xml:space="preserve"> length of emergency department stay as a continuous variable using a linear mixed effects model as specified in </w:t>
       </w:r>
       <w:hyperlink w:anchor="eq-linear-model">
         <w:r>
@@ -6676,8 +7087,8 @@
       <w:pPr>
         <w:pStyle w:val="Heading3"/>
       </w:pPr>
-      <w:bookmarkStart w:id="95" w:name="length-of-hospital-stay"/>
-      <w:bookmarkEnd w:id="94"/>
+      <w:bookmarkStart w:id="107" w:name="length-of-hospital-stay"/>
+      <w:bookmarkEnd w:id="106"/>
       <w:r>
         <w:t>4.7.6 Length of hospital stay</w:t>
       </w:r>
@@ -6687,7 +7098,15 @@
         <w:pStyle w:val="FirstParagraph"/>
       </w:pPr>
       <w:r>
-        <w:t xml:space="preserve">We will analyse length of hospital stay as a continuous variable using a linear mixed effects model as specified in </w:t>
+        <w:t xml:space="preserve">We will </w:t>
+      </w:r>
+      <w:proofErr w:type="spellStart"/>
+      <w:r>
+        <w:t>analyse</w:t>
+      </w:r>
+      <w:proofErr w:type="spellEnd"/>
+      <w:r>
+        <w:t xml:space="preserve"> length of hospital stay as a continuous variable using a linear mixed effects model as specified in </w:t>
       </w:r>
       <w:hyperlink w:anchor="eq-linear-model">
         <w:r>
@@ -6705,8 +7124,8 @@
       <w:pPr>
         <w:pStyle w:val="Heading3"/>
       </w:pPr>
-      <w:bookmarkStart w:id="96" w:name="intensive-care-unit-admission"/>
-      <w:bookmarkEnd w:id="95"/>
+      <w:bookmarkStart w:id="108" w:name="intensive-care-unit-admission"/>
+      <w:bookmarkEnd w:id="107"/>
       <w:r>
         <w:t>4.7.7 Intensive care unit admission</w:t>
       </w:r>
@@ -6716,7 +7135,15 @@
         <w:pStyle w:val="FirstParagraph"/>
       </w:pPr>
       <w:r>
-        <w:t xml:space="preserve">We will analyse intensive care unit admission as a dichotomous variable using a mixed effects binomial model with a logit link as specified in </w:t>
+        <w:t xml:space="preserve">We will </w:t>
+      </w:r>
+      <w:proofErr w:type="spellStart"/>
+      <w:r>
+        <w:t>analyse</w:t>
+      </w:r>
+      <w:proofErr w:type="spellEnd"/>
+      <w:r>
+        <w:t xml:space="preserve"> intensive care unit admission as a dichotomous variable using a mixed effects binomial model with a logit link as specified in </w:t>
       </w:r>
       <w:hyperlink w:anchor="eq-logit-model">
         <w:r>
@@ -6734,8 +7161,8 @@
       <w:pPr>
         <w:pStyle w:val="Heading3"/>
       </w:pPr>
-      <w:bookmarkStart w:id="97" w:name="length-of-intensive-care-unit-stay"/>
-      <w:bookmarkEnd w:id="96"/>
+      <w:bookmarkStart w:id="109" w:name="length-of-intensive-care-unit-stay"/>
+      <w:bookmarkEnd w:id="108"/>
       <w:r>
         <w:t>4.7.8 Length of intensive care unit stay</w:t>
       </w:r>
@@ -6745,7 +7172,15 @@
         <w:pStyle w:val="FirstParagraph"/>
       </w:pPr>
       <w:r>
-        <w:t xml:space="preserve">We will analyse length of intensive care unit stay as a continuous variable using a linear mixed effects model as specified in </w:t>
+        <w:t xml:space="preserve">We will </w:t>
+      </w:r>
+      <w:proofErr w:type="spellStart"/>
+      <w:r>
+        <w:t>analyse</w:t>
+      </w:r>
+      <w:proofErr w:type="spellEnd"/>
+      <w:r>
+        <w:t xml:space="preserve"> length of intensive care unit stay as a continuous variable using a linear mixed effects model as specified in </w:t>
       </w:r>
       <w:hyperlink w:anchor="eq-linear-model">
         <w:r>
@@ -6763,10 +7198,10 @@
       <w:pPr>
         <w:pStyle w:val="Heading1"/>
       </w:pPr>
-      <w:bookmarkStart w:id="98" w:name="references"/>
-      <w:bookmarkEnd w:id="97"/>
-      <w:bookmarkEnd w:id="87"/>
+      <w:bookmarkStart w:id="110" w:name="references"/>
       <w:bookmarkEnd w:id="30"/>
+      <w:bookmarkEnd w:id="99"/>
+      <w:bookmarkEnd w:id="109"/>
       <w:r>
         <w:t>5. References</w:t>
       </w:r>
@@ -6775,14 +7210,21 @@
       <w:pPr>
         <w:pStyle w:val="Bibliography"/>
       </w:pPr>
-      <w:bookmarkStart w:id="99" w:name="ref-Kasza2022"/>
-      <w:bookmarkStart w:id="100" w:name="refs"/>
+      <w:bookmarkStart w:id="111" w:name="ref-Kasza2022"/>
+      <w:bookmarkStart w:id="112" w:name="refs"/>
       <w:r>
         <w:t xml:space="preserve">1. </w:t>
       </w:r>
       <w:r>
         <w:tab/>
-        <w:t xml:space="preserve">Kasza, J. </w:t>
+      </w:r>
+      <w:proofErr w:type="spellStart"/>
+      <w:r>
+        <w:t>Kasza</w:t>
+      </w:r>
+      <w:proofErr w:type="spellEnd"/>
+      <w:r>
+        <w:t xml:space="preserve">, J. </w:t>
       </w:r>
       <w:r>
         <w:rPr>
@@ -6819,8 +7261,8 @@
       <w:pPr>
         <w:pStyle w:val="Bibliography"/>
       </w:pPr>
-      <w:bookmarkStart w:id="101" w:name="ref-R"/>
-      <w:bookmarkEnd w:id="99"/>
+      <w:bookmarkStart w:id="113" w:name="ref-R"/>
+      <w:bookmarkEnd w:id="111"/>
       <w:r>
         <w:t xml:space="preserve">2. </w:t>
       </w:r>
@@ -6843,8 +7285,8 @@
       <w:pPr>
         <w:pStyle w:val="Bibliography"/>
       </w:pPr>
-      <w:bookmarkStart w:id="102" w:name="ref-Hemming2018"/>
-      <w:bookmarkEnd w:id="101"/>
+      <w:bookmarkStart w:id="114" w:name="ref-Hemming2018"/>
+      <w:bookmarkEnd w:id="113"/>
       <w:r>
         <w:lastRenderedPageBreak/>
         <w:t xml:space="preserve">3. </w:t>
@@ -6861,7 +7303,15 @@
         <w:t>et al.</w:t>
       </w:r>
       <w:r>
-        <w:t xml:space="preserve"> Reporting of stepped wedge cluster randomised trials: Extension of the CONSORT 2010 statement with explanation and elaboration. </w:t>
+        <w:t xml:space="preserve"> Reporting of stepped wedge cluster </w:t>
+      </w:r>
+      <w:proofErr w:type="spellStart"/>
+      <w:r>
+        <w:t>randomised</w:t>
+      </w:r>
+      <w:proofErr w:type="spellEnd"/>
+      <w:r>
+        <w:t xml:space="preserve"> trials: Extension of the CONSORT 2010 statement with explanation and elaboration. </w:t>
       </w:r>
       <w:r>
         <w:rPr>
@@ -6878,8 +7328,8 @@
       <w:pPr>
         <w:pStyle w:val="Bibliography"/>
       </w:pPr>
-      <w:bookmarkStart w:id="103" w:name="ref-kenward_small_1997"/>
-      <w:bookmarkEnd w:id="102"/>
+      <w:bookmarkStart w:id="115" w:name="ref-kenward_small_1997"/>
+      <w:bookmarkEnd w:id="114"/>
       <w:r>
         <w:t xml:space="preserve">4. </w:t>
       </w:r>
@@ -6922,8 +7372,8 @@
       <w:pPr>
         <w:pStyle w:val="Bibliography"/>
       </w:pPr>
-      <w:bookmarkStart w:id="104" w:name="ref-kenny_analysis_2022"/>
-      <w:bookmarkEnd w:id="103"/>
+      <w:bookmarkStart w:id="116" w:name="ref-kenny_analysis_2022"/>
+      <w:bookmarkEnd w:id="115"/>
       <w:r>
         <w:t xml:space="preserve">5. </w:t>
       </w:r>
@@ -6956,8 +7406,8 @@
       <w:pPr>
         <w:pStyle w:val="Bibliography"/>
       </w:pPr>
-      <w:bookmarkStart w:id="105" w:name="ref-Diaz2021"/>
-      <w:bookmarkEnd w:id="104"/>
+      <w:bookmarkStart w:id="117" w:name="ref-Diaz2021"/>
+      <w:bookmarkEnd w:id="116"/>
       <w:r>
         <w:t xml:space="preserve">6. </w:t>
       </w:r>
@@ -6973,7 +7423,15 @@
         <w:t>et al.</w:t>
       </w:r>
       <w:r>
-        <w:t xml:space="preserve"> A call for standardised age-disaggregated health data. </w:t>
+        <w:t xml:space="preserve"> A call for </w:t>
+      </w:r>
+      <w:proofErr w:type="spellStart"/>
+      <w:r>
+        <w:t>standardised</w:t>
+      </w:r>
+      <w:proofErr w:type="spellEnd"/>
+      <w:r>
+        <w:t xml:space="preserve"> age-disaggregated health data. </w:t>
       </w:r>
       <w:r>
         <w:rPr>
@@ -7000,14 +7458,21 @@
       <w:pPr>
         <w:pStyle w:val="Bibliography"/>
       </w:pPr>
-      <w:bookmarkStart w:id="106" w:name="ref-ustun_measuring_2010"/>
-      <w:bookmarkEnd w:id="105"/>
+      <w:bookmarkStart w:id="118" w:name="ref-ustun_measuring_2010"/>
+      <w:bookmarkEnd w:id="117"/>
       <w:r>
         <w:t xml:space="preserve">7. </w:t>
       </w:r>
       <w:r>
         <w:tab/>
-        <w:t xml:space="preserve">Ustun, T. B. </w:t>
+      </w:r>
+      <w:proofErr w:type="spellStart"/>
+      <w:r>
+        <w:t>Ustun</w:t>
+      </w:r>
+      <w:proofErr w:type="spellEnd"/>
+      <w:r>
+        <w:t xml:space="preserve">, T. B. </w:t>
       </w:r>
       <w:r>
         <w:rPr>
@@ -7029,10 +7494,10 @@
       <w:r>
         <w:t>. (World Health Organization, 2010).</w:t>
       </w:r>
-    </w:p>
-    <w:bookmarkEnd w:id="106"/>
-    <w:bookmarkEnd w:id="100"/>
-    <w:bookmarkEnd w:id="98"/>
+      <w:bookmarkEnd w:id="110"/>
+      <w:bookmarkEnd w:id="112"/>
+      <w:bookmarkEnd w:id="118"/>
+    </w:p>
     <w:sectPr>
       <w:pgSz w:w="12240" w:h="15840"/>
       <w:pgMar w:top="1417" w:right="1417" w:bottom="1417" w:left="1417" w:header="720" w:footer="720" w:gutter="0"/>
@@ -7105,7 +7570,24 @@
       </w:r>
     </w:p>
   </w:comment>
-  <w:comment w:id="34" w:author="Stephen Nash" w:date="2024-05-14T12:21:00Z" w:initials="SN">
+  <w:comment w:id="33" w:author="Martin Gerdin Wärnberg" w:date="2024-06-04T22:49:00Z" w:initials="MG">
+    <w:p>
+      <w:r>
+        <w:rPr>
+          <w:rStyle w:val="CommentReference"/>
+        </w:rPr>
+        <w:annotationRef/>
+      </w:r>
+      <w:r>
+        <w:rPr>
+          <w:sz w:val="20"/>
+          <w:szCs w:val="20"/>
+        </w:rPr>
+        <w:t>I’ve added 30 clusters.</w:t>
+      </w:r>
+    </w:p>
+  </w:comment>
+  <w:comment w:id="35" w:author="Stephen Nash" w:date="2024-05-14T12:21:00Z" w:initials="SN">
     <w:p>
       <w:pPr>
         <w:pStyle w:val="CommentText"/>
@@ -7121,7 +7603,24 @@
       </w:r>
     </w:p>
   </w:comment>
-  <w:comment w:id="39" w:author="Stephen Nash" w:date="2024-05-14T12:04:00Z" w:initials="SN">
+  <w:comment w:id="36" w:author="Martin Gerdin Wärnberg" w:date="2024-06-04T22:50:00Z" w:initials="MG">
+    <w:p>
+      <w:r>
+        <w:rPr>
+          <w:rStyle w:val="CommentReference"/>
+        </w:rPr>
+        <w:annotationRef/>
+      </w:r>
+      <w:r>
+        <w:rPr>
+          <w:sz w:val="20"/>
+          <w:szCs w:val="20"/>
+        </w:rPr>
+        <w:t>I’ve added the sample size calculations section from the protocol.</w:t>
+      </w:r>
+    </w:p>
+  </w:comment>
+  <w:comment w:id="41" w:author="Stephen Nash" w:date="2024-05-14T12:04:00Z" w:initials="SN">
     <w:p>
       <w:pPr>
         <w:pStyle w:val="CommentText"/>
@@ -7137,7 +7636,24 @@
       </w:r>
     </w:p>
   </w:comment>
-  <w:comment w:id="40" w:author="Stephen Nash" w:date="2024-05-14T12:09:00Z" w:initials="SN">
+  <w:comment w:id="42" w:author="Martin Gerdin Wärnberg" w:date="2024-06-04T22:50:00Z" w:initials="MG">
+    <w:p>
+      <w:r>
+        <w:rPr>
+          <w:rStyle w:val="CommentReference"/>
+        </w:rPr>
+        <w:annotationRef/>
+      </w:r>
+      <w:r>
+        <w:rPr>
+          <w:sz w:val="20"/>
+          <w:szCs w:val="20"/>
+        </w:rPr>
+        <w:t>I’ve tried to clarify that all units in the same hospital will be treated as one cluster.</w:t>
+      </w:r>
+    </w:p>
+  </w:comment>
+  <w:comment w:id="43" w:author="Stephen Nash" w:date="2024-05-14T12:09:00Z" w:initials="SN">
     <w:p>
       <w:pPr>
         <w:pStyle w:val="CommentText"/>
@@ -7166,7 +7682,24 @@
       </w:r>
     </w:p>
   </w:comment>
-  <w:comment w:id="43" w:author="Stephen Nash" w:date="2024-05-14T12:10:00Z" w:initials="SN">
+  <w:comment w:id="44" w:author="Martin Gerdin Wärnberg" w:date="2024-06-04T22:51:00Z" w:initials="MG">
+    <w:p>
+      <w:r>
+        <w:rPr>
+          <w:rStyle w:val="CommentReference"/>
+        </w:rPr>
+        <w:annotationRef/>
+      </w:r>
+      <w:r>
+        <w:rPr>
+          <w:sz w:val="20"/>
+          <w:szCs w:val="20"/>
+        </w:rPr>
+        <w:t>No. And good idea, I’ve added cluster level summaries of the intervention effect.</w:t>
+      </w:r>
+    </w:p>
+  </w:comment>
+  <w:comment w:id="47" w:author="Stephen Nash" w:date="2024-05-14T12:10:00Z" w:initials="SN">
     <w:p>
       <w:pPr>
         <w:pStyle w:val="CommentText"/>
@@ -7182,7 +7715,24 @@
       </w:r>
     </w:p>
   </w:comment>
-  <w:comment w:id="48" w:author="Stephen Nash" w:date="2024-05-14T12:14:00Z" w:initials="SN">
+  <w:comment w:id="48" w:author="Martin Gerdin Wärnberg" w:date="2024-06-04T22:51:00Z" w:initials="MG">
+    <w:p>
+      <w:r>
+        <w:rPr>
+          <w:rStyle w:val="CommentReference"/>
+        </w:rPr>
+        <w:annotationRef/>
+      </w:r>
+      <w:r>
+        <w:rPr>
+          <w:sz w:val="20"/>
+          <w:szCs w:val="20"/>
+        </w:rPr>
+        <w:t>Clarified, it means all pre-intervention periods.</w:t>
+      </w:r>
+    </w:p>
+  </w:comment>
+  <w:comment w:id="53" w:author="Stephen Nash" w:date="2024-05-14T12:14:00Z" w:initials="SN">
     <w:p>
       <w:pPr>
         <w:pStyle w:val="CommentText"/>
@@ -7198,7 +7748,7 @@
       </w:r>
     </w:p>
   </w:comment>
-  <w:comment w:id="49" w:author="Stephen Nash" w:date="2024-05-14T12:39:00Z" w:initials="SN">
+  <w:comment w:id="54" w:author="Stephen Nash" w:date="2024-05-14T12:39:00Z" w:initials="SN">
     <w:p>
       <w:pPr>
         <w:pStyle w:val="CommentText"/>
@@ -7214,7 +7764,24 @@
       </w:r>
     </w:p>
   </w:comment>
-  <w:comment w:id="51" w:author="Stephen Nash" w:date="2024-05-14T12:12:00Z" w:initials="SN">
+  <w:comment w:id="55" w:author="Martin Gerdin Wärnberg" w:date="2024-06-04T22:52:00Z" w:initials="MG">
+    <w:p>
+      <w:r>
+        <w:rPr>
+          <w:rStyle w:val="CommentReference"/>
+        </w:rPr>
+        <w:annotationRef/>
+      </w:r>
+      <w:r>
+        <w:rPr>
+          <w:sz w:val="20"/>
+          <w:szCs w:val="20"/>
+        </w:rPr>
+        <w:t>Good question, will discuss with the team.</w:t>
+      </w:r>
+    </w:p>
+  </w:comment>
+  <w:comment w:id="57" w:author="Stephen Nash" w:date="2024-05-14T12:12:00Z" w:initials="SN">
     <w:p>
       <w:pPr>
         <w:pStyle w:val="CommentText"/>
@@ -7230,7 +7797,7 @@
       </w:r>
     </w:p>
   </w:comment>
-  <w:comment w:id="52" w:author="Stephen Nash" w:date="2024-05-14T12:15:00Z" w:initials="SN">
+  <w:comment w:id="58" w:author="Stephen Nash" w:date="2024-05-14T12:15:00Z" w:initials="SN">
     <w:p>
       <w:pPr>
         <w:pStyle w:val="CommentText"/>
@@ -7246,7 +7813,24 @@
       </w:r>
     </w:p>
   </w:comment>
-  <w:comment w:id="58" w:author="Stephen Nash" w:date="2024-05-14T12:13:00Z" w:initials="SN">
+  <w:comment w:id="59" w:author="Martin Gerdin Wärnberg" w:date="2024-06-04T22:52:00Z" w:initials="MG">
+    <w:p>
+      <w:r>
+        <w:rPr>
+          <w:rStyle w:val="CommentReference"/>
+        </w:rPr>
+        <w:annotationRef/>
+      </w:r>
+      <w:r>
+        <w:rPr>
+          <w:sz w:val="20"/>
+          <w:szCs w:val="20"/>
+        </w:rPr>
+        <w:t>Yes and yes, added.</w:t>
+      </w:r>
+    </w:p>
+  </w:comment>
+  <w:comment w:id="65" w:author="Stephen Nash" w:date="2024-05-14T12:13:00Z" w:initials="SN">
     <w:p>
       <w:pPr>
         <w:pStyle w:val="CommentText"/>
@@ -7262,7 +7846,24 @@
       </w:r>
     </w:p>
   </w:comment>
-  <w:comment w:id="62" w:author="Stephen Nash" w:date="2024-05-14T12:14:00Z" w:initials="SN">
+  <w:comment w:id="66" w:author="Martin Gerdin Wärnberg" w:date="2024-06-04T22:52:00Z" w:initials="MG">
+    <w:p>
+      <w:r>
+        <w:rPr>
+          <w:rStyle w:val="CommentReference"/>
+        </w:rPr>
+        <w:annotationRef/>
+      </w:r>
+      <w:r>
+        <w:rPr>
+          <w:sz w:val="20"/>
+          <w:szCs w:val="20"/>
+        </w:rPr>
+        <w:t>Good point, will discuss.</w:t>
+      </w:r>
+    </w:p>
+  </w:comment>
+  <w:comment w:id="70" w:author="Stephen Nash" w:date="2024-05-14T12:14:00Z" w:initials="SN">
     <w:p>
       <w:pPr>
         <w:pStyle w:val="CommentText"/>
@@ -7278,7 +7879,24 @@
       </w:r>
     </w:p>
   </w:comment>
-  <w:comment w:id="64" w:author="Stephen Nash" w:date="2024-05-14T12:20:00Z" w:initials="SN">
+  <w:comment w:id="71" w:author="Martin Gerdin Wärnberg" w:date="2024-06-04T22:52:00Z" w:initials="MG">
+    <w:p>
+      <w:r>
+        <w:rPr>
+          <w:rStyle w:val="CommentReference"/>
+        </w:rPr>
+        <w:annotationRef/>
+      </w:r>
+      <w:r>
+        <w:rPr>
+          <w:sz w:val="20"/>
+          <w:szCs w:val="20"/>
+        </w:rPr>
+        <w:t>Noted and updated.</w:t>
+      </w:r>
+    </w:p>
+  </w:comment>
+  <w:comment w:id="73" w:author="Stephen Nash" w:date="2024-05-14T12:20:00Z" w:initials="SN">
     <w:p>
       <w:pPr>
         <w:pStyle w:val="CommentText"/>
@@ -7294,7 +7912,24 @@
       </w:r>
     </w:p>
   </w:comment>
-  <w:comment w:id="65" w:author="Stephen Nash" w:date="2024-05-14T12:22:00Z" w:initials="SN">
+  <w:comment w:id="74" w:author="Martin Gerdin Wärnberg" w:date="2024-06-04T22:54:00Z" w:initials="MG">
+    <w:p>
+      <w:r>
+        <w:rPr>
+          <w:rStyle w:val="CommentReference"/>
+        </w:rPr>
+        <w:annotationRef/>
+      </w:r>
+      <w:r>
+        <w:rPr>
+          <w:sz w:val="20"/>
+          <w:szCs w:val="20"/>
+        </w:rPr>
+        <w:t>The proportion of events is expected to be 20% during standard care and 15% after training, so in every period there should be 6-9  participants with the outcome.</w:t>
+      </w:r>
+    </w:p>
+  </w:comment>
+  <w:comment w:id="75" w:author="Stephen Nash" w:date="2024-05-14T12:22:00Z" w:initials="SN">
     <w:p>
       <w:pPr>
         <w:pStyle w:val="CommentText"/>
@@ -7310,7 +7945,24 @@
       </w:r>
     </w:p>
   </w:comment>
-  <w:comment w:id="67" w:author="Stephen Nash" w:date="2024-05-14T12:23:00Z" w:initials="SN">
+  <w:comment w:id="76" w:author="Martin Gerdin Wärnberg" w:date="2024-06-04T22:54:00Z" w:initials="MG">
+    <w:p>
+      <w:r>
+        <w:rPr>
+          <w:rStyle w:val="CommentReference"/>
+        </w:rPr>
+        <w:annotationRef/>
+      </w:r>
+      <w:r>
+        <w:rPr>
+          <w:sz w:val="20"/>
+          <w:szCs w:val="20"/>
+        </w:rPr>
+        <w:t>Then we’re happy :)</w:t>
+      </w:r>
+    </w:p>
+  </w:comment>
+  <w:comment w:id="78" w:author="Stephen Nash" w:date="2024-05-14T12:23:00Z" w:initials="SN">
     <w:p>
       <w:pPr>
         <w:pStyle w:val="CommentText"/>
@@ -7326,7 +7978,24 @@
       </w:r>
     </w:p>
   </w:comment>
-  <w:comment w:id="68" w:author="Stephen Nash" w:date="2024-05-14T12:23:00Z" w:initials="SN">
+  <w:comment w:id="79" w:author="Martin Gerdin Wärnberg" w:date="2024-06-04T22:54:00Z" w:initials="MG">
+    <w:p>
+      <w:r>
+        <w:rPr>
+          <w:rStyle w:val="CommentReference"/>
+        </w:rPr>
+        <w:annotationRef/>
+      </w:r>
+      <w:r>
+        <w:rPr>
+          <w:sz w:val="20"/>
+          <w:szCs w:val="20"/>
+        </w:rPr>
+        <w:t>Added.</w:t>
+      </w:r>
+    </w:p>
+  </w:comment>
+  <w:comment w:id="80" w:author="Stephen Nash" w:date="2024-05-14T12:23:00Z" w:initials="SN">
     <w:p>
       <w:pPr>
         <w:pStyle w:val="CommentText"/>
@@ -7342,7 +8011,7 @@
       </w:r>
     </w:p>
   </w:comment>
-  <w:comment w:id="77" w:author="Stephen Nash" w:date="2024-05-14T12:24:00Z" w:initials="SN">
+  <w:comment w:id="89" w:author="Stephen Nash" w:date="2024-05-14T12:24:00Z" w:initials="SN">
     <w:p>
       <w:pPr>
         <w:pStyle w:val="CommentText"/>
@@ -7358,7 +8027,7 @@
       </w:r>
     </w:p>
   </w:comment>
-  <w:comment w:id="82" w:author="Stephen Nash" w:date="2024-05-14T12:27:00Z" w:initials="SN">
+  <w:comment w:id="94" w:author="Stephen Nash" w:date="2024-05-14T12:27:00Z" w:initials="SN">
     <w:p>
       <w:pPr>
         <w:pStyle w:val="CommentText"/>
@@ -7374,7 +8043,7 @@
       </w:r>
     </w:p>
   </w:comment>
-  <w:comment w:id="84" w:author="Stephen Nash" w:date="2024-05-14T12:25:00Z" w:initials="SN">
+  <w:comment w:id="96" w:author="Stephen Nash" w:date="2024-05-14T12:25:00Z" w:initials="SN">
     <w:p>
       <w:pPr>
         <w:pStyle w:val="CommentText"/>
@@ -7390,7 +8059,7 @@
       </w:r>
     </w:p>
   </w:comment>
-  <w:comment w:id="85" w:author="Stephen Nash" w:date="2024-05-14T12:26:00Z" w:initials="SN">
+  <w:comment w:id="97" w:author="Stephen Nash" w:date="2024-05-14T12:26:00Z" w:initials="SN">
     <w:p>
       <w:pPr>
         <w:pStyle w:val="CommentText"/>
@@ -7422,19 +8091,31 @@
   <w15:commentEx w15:paraId="7227A1E7" w15:done="0"/>
   <w15:commentEx w15:paraId="56006530" w15:done="0"/>
   <w15:commentEx w15:paraId="2125CEB5" w15:done="0"/>
+  <w15:commentEx w15:paraId="636ED970" w15:paraIdParent="2125CEB5" w15:done="0"/>
   <w15:commentEx w15:paraId="39802FE6" w15:done="0"/>
+  <w15:commentEx w15:paraId="19CFA935" w15:paraIdParent="39802FE6" w15:done="0"/>
   <w15:commentEx w15:paraId="5884464C" w15:done="0"/>
+  <w15:commentEx w15:paraId="04776699" w15:paraIdParent="5884464C" w15:done="0"/>
   <w15:commentEx w15:paraId="6F83223C" w15:done="0"/>
+  <w15:commentEx w15:paraId="5CBB8104" w15:paraIdParent="6F83223C" w15:done="0"/>
   <w15:commentEx w15:paraId="04FF78B2" w15:done="0"/>
+  <w15:commentEx w15:paraId="1307DB4B" w15:paraIdParent="04FF78B2" w15:done="0"/>
   <w15:commentEx w15:paraId="1999094B" w15:done="0"/>
   <w15:commentEx w15:paraId="521996FB" w15:paraIdParent="1999094B" w15:done="0"/>
+  <w15:commentEx w15:paraId="47613D97" w15:paraIdParent="1999094B" w15:done="0"/>
   <w15:commentEx w15:paraId="4CF84E7F" w15:done="0"/>
   <w15:commentEx w15:paraId="2D7060EC" w15:paraIdParent="4CF84E7F" w15:done="0"/>
+  <w15:commentEx w15:paraId="45288B7A" w15:paraIdParent="4CF84E7F" w15:done="0"/>
   <w15:commentEx w15:paraId="0F217644" w15:done="0"/>
+  <w15:commentEx w15:paraId="6C584E8B" w15:paraIdParent="0F217644" w15:done="0"/>
   <w15:commentEx w15:paraId="198E1B79" w15:done="0"/>
+  <w15:commentEx w15:paraId="20A4EC21" w15:paraIdParent="198E1B79" w15:done="0"/>
   <w15:commentEx w15:paraId="0354B5FB" w15:done="0"/>
+  <w15:commentEx w15:paraId="16C08707" w15:paraIdParent="0354B5FB" w15:done="0"/>
   <w15:commentEx w15:paraId="4D3AFAEC" w15:done="0"/>
+  <w15:commentEx w15:paraId="13B045CB" w15:paraIdParent="4D3AFAEC" w15:done="0"/>
   <w15:commentEx w15:paraId="526070F6" w15:done="0"/>
+  <w15:commentEx w15:paraId="3D7C7686" w15:paraIdParent="526070F6" w15:done="0"/>
   <w15:commentEx w15:paraId="3F042D96" w15:done="0"/>
   <w15:commentEx w15:paraId="376A52C2" w15:done="0"/>
   <w15:commentEx w15:paraId="4FF70D82" w15:done="0"/>
@@ -7448,19 +8129,31 @@
   <w16cex:commentExtensible w16cex:durableId="6C399BC8" w16cex:dateUtc="2024-05-14T10:35:00Z"/>
   <w16cex:commentExtensible w16cex:durableId="7123952D" w16cex:dateUtc="2024-05-14T10:05:00Z"/>
   <w16cex:commentExtensible w16cex:durableId="35C0CC8E" w16cex:dateUtc="2024-05-14T10:03:00Z"/>
+  <w16cex:commentExtensible w16cex:durableId="3B69AE72" w16cex:dateUtc="2024-06-04T20:49:00Z"/>
   <w16cex:commentExtensible w16cex:durableId="3F884065" w16cex:dateUtc="2024-05-14T10:21:00Z"/>
+  <w16cex:commentExtensible w16cex:durableId="70D227F6" w16cex:dateUtc="2024-06-04T20:50:00Z"/>
   <w16cex:commentExtensible w16cex:durableId="4F08D01D" w16cex:dateUtc="2024-05-14T10:04:00Z"/>
+  <w16cex:commentExtensible w16cex:durableId="212D6BE0" w16cex:dateUtc="2024-06-04T20:50:00Z"/>
   <w16cex:commentExtensible w16cex:durableId="248DDF73" w16cex:dateUtc="2024-05-14T10:09:00Z"/>
+  <w16cex:commentExtensible w16cex:durableId="1686A74F" w16cex:dateUtc="2024-06-04T20:51:00Z"/>
   <w16cex:commentExtensible w16cex:durableId="42523612" w16cex:dateUtc="2024-05-14T10:10:00Z"/>
+  <w16cex:commentExtensible w16cex:durableId="62B45568" w16cex:dateUtc="2024-06-04T20:51:00Z"/>
   <w16cex:commentExtensible w16cex:durableId="0F48BF1D" w16cex:dateUtc="2024-05-14T10:14:00Z"/>
   <w16cex:commentExtensible w16cex:durableId="4CD9FC0B" w16cex:dateUtc="2024-05-14T10:39:00Z"/>
+  <w16cex:commentExtensible w16cex:durableId="5AF78F37" w16cex:dateUtc="2024-06-04T20:52:00Z"/>
   <w16cex:commentExtensible w16cex:durableId="614A9572" w16cex:dateUtc="2024-05-14T10:12:00Z"/>
   <w16cex:commentExtensible w16cex:durableId="793017FC" w16cex:dateUtc="2024-05-14T10:15:00Z"/>
+  <w16cex:commentExtensible w16cex:durableId="6B8A0FAC" w16cex:dateUtc="2024-06-04T20:52:00Z"/>
   <w16cex:commentExtensible w16cex:durableId="17FE0B61" w16cex:dateUtc="2024-05-14T10:13:00Z"/>
+  <w16cex:commentExtensible w16cex:durableId="2B2DC8F9" w16cex:dateUtc="2024-06-04T20:52:00Z"/>
   <w16cex:commentExtensible w16cex:durableId="19577B0D" w16cex:dateUtc="2024-05-14T10:14:00Z"/>
+  <w16cex:commentExtensible w16cex:durableId="6BE051A2" w16cex:dateUtc="2024-06-04T20:52:00Z"/>
   <w16cex:commentExtensible w16cex:durableId="7063DFA5" w16cex:dateUtc="2024-05-14T10:20:00Z"/>
+  <w16cex:commentExtensible w16cex:durableId="2EA06134" w16cex:dateUtc="2024-06-04T20:54:00Z"/>
   <w16cex:commentExtensible w16cex:durableId="453B9BD4" w16cex:dateUtc="2024-05-14T10:22:00Z"/>
+  <w16cex:commentExtensible w16cex:durableId="3BB374B2" w16cex:dateUtc="2024-06-04T20:54:00Z"/>
   <w16cex:commentExtensible w16cex:durableId="45FB94A3" w16cex:dateUtc="2024-05-14T10:23:00Z"/>
+  <w16cex:commentExtensible w16cex:durableId="223C95F0" w16cex:dateUtc="2024-06-04T20:54:00Z"/>
   <w16cex:commentExtensible w16cex:durableId="1C43DE36" w16cex:dateUtc="2024-05-14T10:23:00Z"/>
   <w16cex:commentExtensible w16cex:durableId="2D1A92DC" w16cex:dateUtc="2024-05-14T10:24:00Z"/>
   <w16cex:commentExtensible w16cex:durableId="71EA1F06" w16cex:dateUtc="2024-05-14T10:27:00Z"/>
@@ -7474,19 +8167,31 @@
   <w16cid:commentId w16cid:paraId="7227A1E7" w16cid:durableId="6C399BC8"/>
   <w16cid:commentId w16cid:paraId="56006530" w16cid:durableId="7123952D"/>
   <w16cid:commentId w16cid:paraId="2125CEB5" w16cid:durableId="35C0CC8E"/>
+  <w16cid:commentId w16cid:paraId="636ED970" w16cid:durableId="3B69AE72"/>
   <w16cid:commentId w16cid:paraId="39802FE6" w16cid:durableId="3F884065"/>
+  <w16cid:commentId w16cid:paraId="19CFA935" w16cid:durableId="70D227F6"/>
   <w16cid:commentId w16cid:paraId="5884464C" w16cid:durableId="4F08D01D"/>
+  <w16cid:commentId w16cid:paraId="04776699" w16cid:durableId="212D6BE0"/>
   <w16cid:commentId w16cid:paraId="6F83223C" w16cid:durableId="248DDF73"/>
+  <w16cid:commentId w16cid:paraId="5CBB8104" w16cid:durableId="1686A74F"/>
   <w16cid:commentId w16cid:paraId="04FF78B2" w16cid:durableId="42523612"/>
+  <w16cid:commentId w16cid:paraId="1307DB4B" w16cid:durableId="62B45568"/>
   <w16cid:commentId w16cid:paraId="1999094B" w16cid:durableId="0F48BF1D"/>
   <w16cid:commentId w16cid:paraId="521996FB" w16cid:durableId="4CD9FC0B"/>
+  <w16cid:commentId w16cid:paraId="47613D97" w16cid:durableId="5AF78F37"/>
   <w16cid:commentId w16cid:paraId="4CF84E7F" w16cid:durableId="614A9572"/>
   <w16cid:commentId w16cid:paraId="2D7060EC" w16cid:durableId="793017FC"/>
+  <w16cid:commentId w16cid:paraId="45288B7A" w16cid:durableId="6B8A0FAC"/>
   <w16cid:commentId w16cid:paraId="0F217644" w16cid:durableId="17FE0B61"/>
+  <w16cid:commentId w16cid:paraId="6C584E8B" w16cid:durableId="2B2DC8F9"/>
   <w16cid:commentId w16cid:paraId="198E1B79" w16cid:durableId="19577B0D"/>
+  <w16cid:commentId w16cid:paraId="20A4EC21" w16cid:durableId="6BE051A2"/>
   <w16cid:commentId w16cid:paraId="0354B5FB" w16cid:durableId="7063DFA5"/>
+  <w16cid:commentId w16cid:paraId="16C08707" w16cid:durableId="2EA06134"/>
   <w16cid:commentId w16cid:paraId="4D3AFAEC" w16cid:durableId="453B9BD4"/>
+  <w16cid:commentId w16cid:paraId="13B045CB" w16cid:durableId="3BB374B2"/>
   <w16cid:commentId w16cid:paraId="526070F6" w16cid:durableId="45FB94A3"/>
+  <w16cid:commentId w16cid:paraId="3D7C7686" w16cid:durableId="223C95F0"/>
   <w16cid:commentId w16cid:paraId="3F042D96" w16cid:durableId="1C43DE36"/>
   <w16cid:commentId w16cid:paraId="376A52C2" w16cid:durableId="2D1A92DC"/>
   <w16cid:commentId w16cid:paraId="4FF70D82" w16cid:durableId="71EA1F06"/>
@@ -7922,6 +8627,9 @@
 <w15:people xmlns:wpc="http://schemas.microsoft.com/office/word/2010/wordprocessingCanvas" xmlns:cx="http://schemas.microsoft.com/office/drawing/2014/chartex" xmlns:cx1="http://schemas.microsoft.com/office/drawing/2015/9/8/chartex" xmlns:cx2="http://schemas.microsoft.com/office/drawing/2015/10/21/chartex" xmlns:cx3="http://schemas.microsoft.com/office/drawing/2016/5/9/chartex" xmlns:cx4="http://schemas.microsoft.com/office/drawing/2016/5/10/chartex" xmlns:cx5="http://schemas.microsoft.com/office/drawing/2016/5/11/chartex" xmlns:cx6="http://schemas.microsoft.com/office/drawing/2016/5/12/chartex" xmlns:cx7="http://schemas.microsoft.com/office/drawing/2016/5/13/chartex" xmlns:cx8="http://schemas.microsoft.com/office/drawing/2016/5/14/chartex" xmlns:mc="http://schemas.openxmlformats.org/markup-compatibility/2006" xmlns:aink="http://schemas.microsoft.com/office/drawing/2016/ink" xmlns:am3d="http://schemas.microsoft.com/office/drawing/2017/model3d" xmlns:o="urn:schemas-microsoft-com:office:office" xmlns:oel="http://schemas.microsoft.com/office/2019/extlst" xmlns:r="http://schemas.openxmlformats.org/officeDocument/2006/relationships" xmlns:m="http://schemas.openxmlformats.org/officeDocument/2006/math" xmlns:v="urn:schemas-microsoft-com:vml" xmlns:wp14="http://schemas.microsoft.com/office/word/2010/wordprocessingDrawing" xmlns:wp="http://schemas.openxmlformats.org/drawingml/2006/wordprocessingDrawing" xmlns:w10="urn:schemas-microsoft-com:office:word" xmlns:w="http://schemas.openxmlformats.org/wordprocessingml/2006/main" xmlns:w14="http://schemas.microsoft.com/office/word/2010/wordml" xmlns:w15="http://schemas.microsoft.com/office/word/2012/wordml" xmlns:w16cex="http://schemas.microsoft.com/office/word/2018/wordml/cex" xmlns:w16cid="http://schemas.microsoft.com/office/word/2016/wordml/cid" xmlns:w16="http://schemas.microsoft.com/office/word/2018/wordml" xmlns:w16sdtdh="http://schemas.microsoft.com/office/word/2020/wordml/sdtdatahash" xmlns:w16se="http://schemas.microsoft.com/office/word/2015/wordml/symex" xmlns:wpg="http://schemas.microsoft.com/office/word/2010/wordprocessingGroup" xmlns:wpi="http://schemas.microsoft.com/office/word/2010/wordprocessingInk" xmlns:wne="http://schemas.microsoft.com/office/word/2006/wordml" xmlns:wps="http://schemas.microsoft.com/office/word/2010/wordprocessingShape" mc:Ignorable="w14 w15 w16se w16cid w16 w16cex w16sdtdh wp14">
   <w15:person w15:author="Stephen Nash">
     <w15:presenceInfo w15:providerId="AD" w15:userId="S::stephen.nash@ki.se::041b6a45-7cb5-4922-8f79-5e618ab1195f"/>
+  </w15:person>
+  <w15:person w15:author="Martin Gerdin Wärnberg">
+    <w15:presenceInfo w15:providerId="AD" w15:userId="S::martin.gerdin@ki.se::77153f61-4c5f-462a-acd4-483a5c64ba16"/>
   </w15:person>
 </w15:people>
 </file>

</xml_diff>